<commit_message>
rut ngan quy trinh, tom tat quy trinh tham dinh
</commit_message>
<xml_diff>
--- a/Quy trình sơ bộ miền Bắc.docx
+++ b/Quy trình sơ bộ miền Bắc.docx
@@ -6591,7 +6591,7 @@
     <w:p>
       <w:pPr>
         <w:pStyle w:val="BodyText"/>
-        <w:ind w:left="1132" w:hanging="1312"/>
+        <w:ind w:left="1132" w:hanging="1222"/>
         <w:rPr>
           <w:sz w:val="20"/>
         </w:rPr>
@@ -6601,10 +6601,10 @@
           <w:sz w:val="20"/>
         </w:rPr>
         <w:drawing>
-          <wp:inline distT="0" distB="0" distL="0" distR="0" wp14:anchorId="6CAF972B" wp14:editId="76032704">
-            <wp:extent cx="7547029" cy="5143500"/>
+          <wp:inline distT="0" distB="0" distL="0" distR="0" wp14:anchorId="1FBEF078" wp14:editId="55888AD7">
+            <wp:extent cx="7432168" cy="4552950"/>
             <wp:effectExtent l="0" t="0" r="0" b="0"/>
-            <wp:docPr id="1" name="Picture 1"/>
+            <wp:docPr id="1" name="Picture 1" descr="Diagram&#10;&#10;Description automatically generated"/>
             <wp:cNvGraphicFramePr>
               <a:graphicFrameLocks xmlns:a="http://schemas.openxmlformats.org/drawingml/2006/main" noChangeAspect="1"/>
             </wp:cNvGraphicFramePr>
@@ -6612,7 +6612,7 @@
               <a:graphicData uri="http://schemas.openxmlformats.org/drawingml/2006/picture">
                 <pic:pic xmlns:pic="http://schemas.openxmlformats.org/drawingml/2006/picture">
                   <pic:nvPicPr>
-                    <pic:cNvPr id="1" name=""/>
+                    <pic:cNvPr id="1" name="Picture 1" descr="Diagram&#10;&#10;Description automatically generated"/>
                     <pic:cNvPicPr/>
                   </pic:nvPicPr>
                   <pic:blipFill>
@@ -6624,7 +6624,7 @@
                   <pic:spPr>
                     <a:xfrm>
                       <a:off x="0" y="0"/>
-                      <a:ext cx="7547833" cy="5144048"/>
+                      <a:ext cx="7443917" cy="4560148"/>
                     </a:xfrm>
                     <a:prstGeom prst="rect">
                       <a:avLst/>
@@ -8506,7 +8506,120 @@
                 <w:sz w:val="22"/>
                 <w:szCs w:val="22"/>
               </w:rPr>
-              <w:t xml:space="preserve"> </w:t>
+              <w:t xml:space="preserve"> (có thông báo</w:t>
+            </w:r>
+            <w:r>
+              <w:rPr>
+                <w:b w:val="0"/>
+                <w:sz w:val="22"/>
+                <w:szCs w:val="22"/>
+                <w:lang w:val="en-US"/>
+              </w:rPr>
+              <w:t xml:space="preserve"> </w:t>
+            </w:r>
+            <w:proofErr w:type="spellStart"/>
+            <w:r>
+              <w:rPr>
+                <w:b w:val="0"/>
+                <w:sz w:val="22"/>
+                <w:szCs w:val="22"/>
+                <w:lang w:val="en-US"/>
+              </w:rPr>
+              <w:t>yêu</w:t>
+            </w:r>
+            <w:proofErr w:type="spellEnd"/>
+            <w:r>
+              <w:rPr>
+                <w:b w:val="0"/>
+                <w:sz w:val="22"/>
+                <w:szCs w:val="22"/>
+                <w:lang w:val="en-US"/>
+              </w:rPr>
+              <w:t xml:space="preserve"> </w:t>
+            </w:r>
+            <w:proofErr w:type="spellStart"/>
+            <w:r>
+              <w:rPr>
+                <w:b w:val="0"/>
+                <w:sz w:val="22"/>
+                <w:szCs w:val="22"/>
+                <w:lang w:val="en-US"/>
+              </w:rPr>
+              <w:t>cầu</w:t>
+            </w:r>
+            <w:proofErr w:type="spellEnd"/>
+            <w:r>
+              <w:rPr>
+                <w:b w:val="0"/>
+                <w:sz w:val="22"/>
+                <w:szCs w:val="22"/>
+                <w:lang w:val="en-US"/>
+              </w:rPr>
+              <w:t xml:space="preserve"> </w:t>
+            </w:r>
+            <w:proofErr w:type="spellStart"/>
+            <w:r>
+              <w:rPr>
+                <w:b w:val="0"/>
+                <w:sz w:val="22"/>
+                <w:szCs w:val="22"/>
+                <w:lang w:val="en-US"/>
+              </w:rPr>
+              <w:t>chỉnh</w:t>
+            </w:r>
+            <w:proofErr w:type="spellEnd"/>
+            <w:r>
+              <w:rPr>
+                <w:b w:val="0"/>
+                <w:sz w:val="22"/>
+                <w:szCs w:val="22"/>
+                <w:lang w:val="en-US"/>
+              </w:rPr>
+              <w:t xml:space="preserve"> </w:t>
+            </w:r>
+            <w:proofErr w:type="spellStart"/>
+            <w:r>
+              <w:rPr>
+                <w:b w:val="0"/>
+                <w:sz w:val="22"/>
+                <w:szCs w:val="22"/>
+                <w:lang w:val="en-US"/>
+              </w:rPr>
+              <w:t>sửa</w:t>
+            </w:r>
+            <w:proofErr w:type="spellEnd"/>
+            <w:r>
+              <w:rPr>
+                <w:b w:val="0"/>
+                <w:sz w:val="22"/>
+                <w:szCs w:val="22"/>
+              </w:rPr>
+              <w:t xml:space="preserve"> cho thẩm định viên) hoặc </w:t>
+            </w:r>
+            <w:r>
+              <w:rPr>
+                <w:bCs w:val="0"/>
+                <w:sz w:val="22"/>
+                <w:szCs w:val="22"/>
+                <w:lang w:val="en-US"/>
+              </w:rPr>
+              <w:t>P</w:t>
+            </w:r>
+            <w:r>
+              <w:rPr>
+                <w:bCs w:val="0"/>
+                <w:sz w:val="22"/>
+                <w:szCs w:val="22"/>
+              </w:rPr>
+              <w:t>hê duyệt giá</w:t>
+            </w:r>
+            <w:r>
+              <w:rPr>
+                <w:b w:val="0"/>
+                <w:sz w:val="22"/>
+                <w:szCs w:val="22"/>
+              </w:rPr>
+              <w:t xml:space="preserve"> và </w:t>
             </w:r>
             <w:r>
               <w:rPr>
@@ -8515,120 +8628,7 @@
                 <w:szCs w:val="22"/>
               </w:rPr>
               <w:lastRenderedPageBreak/>
-              <w:t>(có thông báo</w:t>
-            </w:r>
-            <w:r>
-              <w:rPr>
-                <w:b w:val="0"/>
-                <w:sz w:val="22"/>
-                <w:szCs w:val="22"/>
-                <w:lang w:val="en-US"/>
-              </w:rPr>
-              <w:t xml:space="preserve"> </w:t>
-            </w:r>
-            <w:proofErr w:type="spellStart"/>
-            <w:r>
-              <w:rPr>
-                <w:b w:val="0"/>
-                <w:sz w:val="22"/>
-                <w:szCs w:val="22"/>
-                <w:lang w:val="en-US"/>
-              </w:rPr>
-              <w:t>yêu</w:t>
-            </w:r>
-            <w:proofErr w:type="spellEnd"/>
-            <w:r>
-              <w:rPr>
-                <w:b w:val="0"/>
-                <w:sz w:val="22"/>
-                <w:szCs w:val="22"/>
-                <w:lang w:val="en-US"/>
-              </w:rPr>
-              <w:t xml:space="preserve"> </w:t>
-            </w:r>
-            <w:proofErr w:type="spellStart"/>
-            <w:r>
-              <w:rPr>
-                <w:b w:val="0"/>
-                <w:sz w:val="22"/>
-                <w:szCs w:val="22"/>
-                <w:lang w:val="en-US"/>
-              </w:rPr>
-              <w:t>cầu</w:t>
-            </w:r>
-            <w:proofErr w:type="spellEnd"/>
-            <w:r>
-              <w:rPr>
-                <w:b w:val="0"/>
-                <w:sz w:val="22"/>
-                <w:szCs w:val="22"/>
-                <w:lang w:val="en-US"/>
-              </w:rPr>
-              <w:t xml:space="preserve"> </w:t>
-            </w:r>
-            <w:proofErr w:type="spellStart"/>
-            <w:r>
-              <w:rPr>
-                <w:b w:val="0"/>
-                <w:sz w:val="22"/>
-                <w:szCs w:val="22"/>
-                <w:lang w:val="en-US"/>
-              </w:rPr>
-              <w:t>chỉnh</w:t>
-            </w:r>
-            <w:proofErr w:type="spellEnd"/>
-            <w:r>
-              <w:rPr>
-                <w:b w:val="0"/>
-                <w:sz w:val="22"/>
-                <w:szCs w:val="22"/>
-                <w:lang w:val="en-US"/>
-              </w:rPr>
-              <w:t xml:space="preserve"> </w:t>
-            </w:r>
-            <w:proofErr w:type="spellStart"/>
-            <w:r>
-              <w:rPr>
-                <w:b w:val="0"/>
-                <w:sz w:val="22"/>
-                <w:szCs w:val="22"/>
-                <w:lang w:val="en-US"/>
-              </w:rPr>
-              <w:t>sửa</w:t>
-            </w:r>
-            <w:proofErr w:type="spellEnd"/>
-            <w:r>
-              <w:rPr>
-                <w:b w:val="0"/>
-                <w:sz w:val="22"/>
-                <w:szCs w:val="22"/>
-              </w:rPr>
-              <w:t xml:space="preserve"> cho thẩm định viên) hoặc </w:t>
-            </w:r>
-            <w:r>
-              <w:rPr>
-                <w:bCs w:val="0"/>
-                <w:sz w:val="22"/>
-                <w:szCs w:val="22"/>
-                <w:lang w:val="en-US"/>
-              </w:rPr>
-              <w:t>P</w:t>
-            </w:r>
-            <w:r>
-              <w:rPr>
-                <w:bCs w:val="0"/>
-                <w:sz w:val="22"/>
-                <w:szCs w:val="22"/>
-              </w:rPr>
-              <w:t>hê duyệt giá</w:t>
-            </w:r>
-            <w:r>
-              <w:rPr>
-                <w:b w:val="0"/>
-                <w:sz w:val="22"/>
-                <w:szCs w:val="22"/>
-              </w:rPr>
-              <w:t xml:space="preserve"> và gửi kết quả cho nhân viên kinh doanh</w:t>
+              <w:t>gửi kết quả cho nhân viên kinh doanh</w:t>
             </w:r>
           </w:p>
         </w:tc>
@@ -11949,7 +11949,7 @@
               </w:tabs>
               <w:ind w:right="313"/>
               <w:rPr>
-                <w:bCs/>
+                <w:b/>
               </w:rPr>
             </w:pPr>
             <w:r>
@@ -12066,230 +12066,236 @@
                 <w:bCs/>
                 <w:lang w:val="en-US"/>
               </w:rPr>
-              <w:t>.</w:t>
-            </w:r>
-            <w:r>
-              <w:rPr>
-                <w:bCs/>
-              </w:rPr>
-              <w:t xml:space="preserve"> </w:t>
-            </w:r>
-          </w:p>
-          <w:p>
-            <w:pPr>
-              <w:pStyle w:val="Heading4"/>
-              <w:tabs>
-                <w:tab w:val="left" w:pos="1997"/>
-              </w:tabs>
-              <w:spacing w:before="0" w:line="321" w:lineRule="exact"/>
-              <w:ind w:left="0"/>
-              <w:rPr>
-                <w:b w:val="0"/>
-                <w:sz w:val="22"/>
-                <w:szCs w:val="22"/>
-                <w:lang w:val="en-US"/>
-              </w:rPr>
-            </w:pPr>
-            <w:r>
-              <w:rPr>
-                <w:b w:val="0"/>
-                <w:sz w:val="22"/>
-                <w:szCs w:val="22"/>
-                <w:lang w:val="en-US"/>
-              </w:rPr>
-              <w:t xml:space="preserve">- </w:t>
-            </w:r>
-            <w:r>
-              <w:rPr>
-                <w:b w:val="0"/>
-                <w:sz w:val="22"/>
-                <w:szCs w:val="22"/>
-              </w:rPr>
-              <w:t>Sau khi thẩm định xong hồ sơ thẩm định viên sẽ chọn kiểm soát viên để đề xuất phê duyệt. Đồng thời thẩm định viên sẽ hoàn thành việc cập nhật các file mềm</w:t>
-            </w:r>
-            <w:r>
-              <w:rPr>
-                <w:b w:val="0"/>
-                <w:sz w:val="22"/>
-                <w:szCs w:val="22"/>
-                <w:lang w:val="en-US"/>
-              </w:rPr>
-              <w:t>.</w:t>
-            </w:r>
-          </w:p>
-        </w:tc>
-      </w:tr>
-      <w:tr>
-        <w:tc>
-          <w:tcPr>
-            <w:tcW w:w="1638" w:type="dxa"/>
-          </w:tcPr>
-          <w:p>
-            <w:pPr>
-              <w:pStyle w:val="Heading4"/>
-              <w:tabs>
-                <w:tab w:val="left" w:pos="1997"/>
-              </w:tabs>
-              <w:spacing w:before="0" w:line="321" w:lineRule="exact"/>
-              <w:ind w:left="0"/>
-              <w:jc w:val="center"/>
-              <w:rPr>
-                <w:bCs w:val="0"/>
-                <w:sz w:val="22"/>
-                <w:szCs w:val="22"/>
-                <w:lang w:val="en-US"/>
-              </w:rPr>
-            </w:pPr>
-            <w:proofErr w:type="spellStart"/>
-            <w:r>
-              <w:rPr>
-                <w:bCs w:val="0"/>
-                <w:sz w:val="22"/>
-                <w:szCs w:val="22"/>
-                <w:lang w:val="en-US"/>
-              </w:rPr>
-              <w:t>Bước</w:t>
-            </w:r>
-            <w:proofErr w:type="spellEnd"/>
-            <w:r>
-              <w:rPr>
-                <w:bCs w:val="0"/>
-                <w:sz w:val="22"/>
-                <w:szCs w:val="22"/>
-                <w:lang w:val="en-US"/>
-              </w:rPr>
-              <w:t xml:space="preserve"> </w:t>
-            </w:r>
-            <w:r>
-              <w:rPr>
-                <w:bCs w:val="0"/>
-                <w:sz w:val="22"/>
-                <w:szCs w:val="22"/>
-                <w:lang w:val="en-US"/>
-              </w:rPr>
-              <w:t>8</w:t>
-            </w:r>
-          </w:p>
-        </w:tc>
-        <w:tc>
-          <w:tcPr>
-            <w:tcW w:w="2700" w:type="dxa"/>
-          </w:tcPr>
-          <w:p>
-            <w:pPr>
-              <w:pStyle w:val="Heading4"/>
-              <w:tabs>
-                <w:tab w:val="left" w:pos="1997"/>
-              </w:tabs>
-              <w:spacing w:before="0" w:line="321" w:lineRule="exact"/>
-              <w:ind w:left="0"/>
-              <w:jc w:val="center"/>
-              <w:rPr>
-                <w:bCs w:val="0"/>
-                <w:sz w:val="22"/>
-                <w:szCs w:val="22"/>
-                <w:lang w:val="en-US"/>
-              </w:rPr>
-            </w:pPr>
-            <w:proofErr w:type="spellStart"/>
-            <w:r>
-              <w:rPr>
-                <w:bCs w:val="0"/>
-                <w:sz w:val="22"/>
-                <w:szCs w:val="22"/>
-                <w:lang w:val="en-US"/>
-              </w:rPr>
-              <w:t>Kiểm</w:t>
-            </w:r>
-            <w:proofErr w:type="spellEnd"/>
-            <w:r>
-              <w:rPr>
-                <w:bCs w:val="0"/>
-                <w:sz w:val="22"/>
-                <w:szCs w:val="22"/>
-                <w:lang w:val="en-US"/>
-              </w:rPr>
-              <w:t xml:space="preserve"> </w:t>
-            </w:r>
-            <w:proofErr w:type="spellStart"/>
-            <w:r>
-              <w:rPr>
-                <w:bCs w:val="0"/>
-                <w:sz w:val="22"/>
-                <w:szCs w:val="22"/>
-                <w:lang w:val="en-US"/>
-              </w:rPr>
-              <w:t>soát</w:t>
-            </w:r>
-            <w:proofErr w:type="spellEnd"/>
-            <w:r>
-              <w:rPr>
-                <w:bCs w:val="0"/>
-                <w:sz w:val="22"/>
-                <w:szCs w:val="22"/>
-                <w:lang w:val="en-US"/>
-              </w:rPr>
-              <w:t xml:space="preserve"> </w:t>
-            </w:r>
-            <w:proofErr w:type="spellStart"/>
-            <w:r>
-              <w:rPr>
-                <w:bCs w:val="0"/>
-                <w:sz w:val="22"/>
-                <w:szCs w:val="22"/>
-                <w:lang w:val="en-US"/>
-              </w:rPr>
-              <w:t>viên</w:t>
-            </w:r>
-            <w:proofErr w:type="spellEnd"/>
-          </w:p>
-        </w:tc>
-        <w:tc>
-          <w:tcPr>
-            <w:tcW w:w="2610" w:type="dxa"/>
-          </w:tcPr>
-          <w:p>
-            <w:pPr>
-              <w:pStyle w:val="Heading4"/>
-              <w:tabs>
-                <w:tab w:val="left" w:pos="1997"/>
-              </w:tabs>
-              <w:spacing w:before="0" w:line="321" w:lineRule="exact"/>
-              <w:ind w:left="0"/>
-              <w:jc w:val="center"/>
-              <w:rPr>
-                <w:bCs w:val="0"/>
-                <w:sz w:val="22"/>
-                <w:szCs w:val="22"/>
-                <w:lang w:val="en-US"/>
-              </w:rPr>
-            </w:pPr>
-            <w:proofErr w:type="spellStart"/>
-            <w:r>
-              <w:rPr>
-                <w:bCs w:val="0"/>
-                <w:sz w:val="22"/>
-                <w:szCs w:val="22"/>
-                <w:lang w:val="en-US"/>
-              </w:rPr>
-              <w:t>Phê</w:t>
-            </w:r>
-            <w:proofErr w:type="spellEnd"/>
-            <w:r>
-              <w:rPr>
-                <w:bCs w:val="0"/>
-                <w:sz w:val="22"/>
-                <w:szCs w:val="22"/>
-                <w:lang w:val="en-US"/>
-              </w:rPr>
-              <w:t xml:space="preserve"> </w:t>
-            </w:r>
-            <w:proofErr w:type="spellStart"/>
-            <w:r>
-              <w:rPr>
-                <w:bCs w:val="0"/>
-                <w:sz w:val="22"/>
-                <w:szCs w:val="22"/>
+              <w:t xml:space="preserve"> </w:t>
+            </w:r>
+            <w:proofErr w:type="spellStart"/>
+            <w:r>
+              <w:rPr>
+                <w:bCs/>
+                <w:lang w:val="en-US"/>
+              </w:rPr>
+              <w:t>bắt</w:t>
+            </w:r>
+            <w:proofErr w:type="spellEnd"/>
+            <w:r>
+              <w:rPr>
+                <w:bCs/>
+                <w:lang w:val="en-US"/>
+              </w:rPr>
+              <w:t xml:space="preserve"> </w:t>
+            </w:r>
+            <w:proofErr w:type="spellStart"/>
+            <w:r>
+              <w:rPr>
+                <w:bCs/>
+                <w:lang w:val="en-US"/>
+              </w:rPr>
+              <w:t>đầu</w:t>
+            </w:r>
+            <w:proofErr w:type="spellEnd"/>
+            <w:r>
+              <w:rPr>
+                <w:bCs/>
+                <w:lang w:val="en-US"/>
+              </w:rPr>
+              <w:t xml:space="preserve"> </w:t>
+            </w:r>
+            <w:proofErr w:type="spellStart"/>
+            <w:r>
+              <w:rPr>
+                <w:bCs/>
+                <w:lang w:val="en-US"/>
+              </w:rPr>
+              <w:t>cho</w:t>
+            </w:r>
+            <w:proofErr w:type="spellEnd"/>
+            <w:r>
+              <w:rPr>
+                <w:bCs/>
+                <w:lang w:val="en-US"/>
+              </w:rPr>
+              <w:t xml:space="preserve"> </w:t>
+            </w:r>
+            <w:proofErr w:type="spellStart"/>
+            <w:r>
+              <w:rPr>
+                <w:bCs/>
+                <w:lang w:val="en-US"/>
+              </w:rPr>
+              <w:t>quy</w:t>
+            </w:r>
+            <w:proofErr w:type="spellEnd"/>
+            <w:r>
+              <w:rPr>
+                <w:bCs/>
+                <w:lang w:val="en-US"/>
+              </w:rPr>
+              <w:t xml:space="preserve"> </w:t>
+            </w:r>
+            <w:proofErr w:type="spellStart"/>
+            <w:r>
+              <w:rPr>
+                <w:bCs/>
+                <w:lang w:val="en-US"/>
+              </w:rPr>
+              <w:t>trình</w:t>
+            </w:r>
+            <w:proofErr w:type="spellEnd"/>
+            <w:r>
+              <w:rPr>
+                <w:bCs/>
+                <w:lang w:val="en-US"/>
+              </w:rPr>
+              <w:t xml:space="preserve"> </w:t>
+            </w:r>
+            <w:proofErr w:type="spellStart"/>
+            <w:r>
+              <w:rPr>
+                <w:bCs/>
+                <w:lang w:val="en-US"/>
+              </w:rPr>
+              <w:t>xử</w:t>
+            </w:r>
+            <w:proofErr w:type="spellEnd"/>
+            <w:r>
+              <w:rPr>
+                <w:bCs/>
+                <w:lang w:val="en-US"/>
+              </w:rPr>
+              <w:t xml:space="preserve"> </w:t>
+            </w:r>
+            <w:proofErr w:type="spellStart"/>
+            <w:r>
+              <w:rPr>
+                <w:bCs/>
+                <w:lang w:val="en-US"/>
+              </w:rPr>
+              <w:t>lý</w:t>
+            </w:r>
+            <w:proofErr w:type="spellEnd"/>
+            <w:r>
+              <w:rPr>
+                <w:bCs/>
+                <w:lang w:val="en-US"/>
+              </w:rPr>
+              <w:t xml:space="preserve"> </w:t>
+            </w:r>
+            <w:proofErr w:type="spellStart"/>
+            <w:r>
+              <w:rPr>
+                <w:bCs/>
+                <w:lang w:val="en-US"/>
+              </w:rPr>
+              <w:t>hồ</w:t>
+            </w:r>
+            <w:proofErr w:type="spellEnd"/>
+            <w:r>
+              <w:rPr>
+                <w:bCs/>
+                <w:lang w:val="en-US"/>
+              </w:rPr>
+              <w:t xml:space="preserve"> </w:t>
+            </w:r>
+            <w:proofErr w:type="spellStart"/>
+            <w:r>
+              <w:rPr>
+                <w:bCs/>
+                <w:lang w:val="en-US"/>
+              </w:rPr>
+              <w:t>sơ</w:t>
+            </w:r>
+            <w:proofErr w:type="spellEnd"/>
+            <w:r>
+              <w:rPr>
+                <w:bCs/>
+                <w:lang w:val="en-US"/>
+              </w:rPr>
+              <w:t xml:space="preserve"> </w:t>
+            </w:r>
+            <w:proofErr w:type="spellStart"/>
+            <w:r>
+              <w:rPr>
+                <w:bCs/>
+                <w:lang w:val="en-US"/>
+              </w:rPr>
+              <w:t>thẩm</w:t>
+            </w:r>
+            <w:proofErr w:type="spellEnd"/>
+            <w:r>
+              <w:rPr>
+                <w:bCs/>
+                <w:lang w:val="en-US"/>
+              </w:rPr>
+              <w:t xml:space="preserve"> </w:t>
+            </w:r>
+            <w:proofErr w:type="spellStart"/>
+            <w:r>
+              <w:rPr>
+                <w:bCs/>
+                <w:lang w:val="en-US"/>
+              </w:rPr>
+              <w:t>định</w:t>
+            </w:r>
+            <w:proofErr w:type="spellEnd"/>
+            <w:r>
+              <w:rPr>
+                <w:bCs/>
+                <w:lang w:val="en-US"/>
+              </w:rPr>
+              <w:t xml:space="preserve"> </w:t>
+            </w:r>
+            <w:proofErr w:type="spellStart"/>
+            <w:r>
+              <w:rPr>
+                <w:bCs/>
+                <w:lang w:val="en-US"/>
+              </w:rPr>
+              <w:t>gồm</w:t>
+            </w:r>
+            <w:proofErr w:type="spellEnd"/>
+            <w:r>
+              <w:rPr>
+                <w:bCs/>
+                <w:lang w:val="en-US"/>
+              </w:rPr>
+              <w:t xml:space="preserve"> </w:t>
+            </w:r>
+            <w:proofErr w:type="spellStart"/>
+            <w:r>
+              <w:rPr>
+                <w:b/>
+                <w:lang w:val="en-US"/>
+              </w:rPr>
+              <w:t>thẩm</w:t>
+            </w:r>
+            <w:proofErr w:type="spellEnd"/>
+            <w:r>
+              <w:rPr>
+                <w:b/>
+                <w:lang w:val="en-US"/>
+              </w:rPr>
+              <w:t xml:space="preserve"> </w:t>
+            </w:r>
+            <w:proofErr w:type="spellStart"/>
+            <w:r>
+              <w:rPr>
+                <w:b/>
+                <w:lang w:val="en-US"/>
+              </w:rPr>
+              <w:t>định</w:t>
+            </w:r>
+            <w:proofErr w:type="spellEnd"/>
+            <w:r>
+              <w:rPr>
+                <w:b/>
+                <w:lang w:val="en-US"/>
+              </w:rPr>
+              <w:t xml:space="preserve">, </w:t>
+            </w:r>
+            <w:proofErr w:type="spellStart"/>
+            <w:r>
+              <w:rPr>
+                <w:b/>
                 <w:lang w:val="en-US"/>
               </w:rPr>
               <w:t>duyệt</w:t>
@@ -12297,19 +12303,79 @@
             <w:proofErr w:type="spellEnd"/>
             <w:r>
               <w:rPr>
-                <w:bCs w:val="0"/>
-                <w:sz w:val="22"/>
-                <w:szCs w:val="22"/>
-                <w:lang w:val="en-US"/>
-              </w:rPr>
-              <w:t xml:space="preserve"> </w:t>
-            </w:r>
-            <w:proofErr w:type="spellStart"/>
-            <w:r>
-              <w:rPr>
-                <w:bCs w:val="0"/>
-                <w:sz w:val="22"/>
-                <w:szCs w:val="22"/>
+                <w:b/>
+                <w:lang w:val="en-US"/>
+              </w:rPr>
+              <w:t xml:space="preserve"> </w:t>
+            </w:r>
+            <w:proofErr w:type="spellStart"/>
+            <w:r>
+              <w:rPr>
+                <w:b/>
+                <w:lang w:val="en-US"/>
+              </w:rPr>
+              <w:t>giá</w:t>
+            </w:r>
+            <w:proofErr w:type="spellEnd"/>
+            <w:r>
+              <w:rPr>
+                <w:b/>
+                <w:lang w:val="en-US"/>
+              </w:rPr>
+              <w:t xml:space="preserve"> </w:t>
+            </w:r>
+            <w:proofErr w:type="spellStart"/>
+            <w:r>
+              <w:rPr>
+                <w:b/>
+                <w:lang w:val="en-US"/>
+              </w:rPr>
+              <w:t>và</w:t>
+            </w:r>
+            <w:proofErr w:type="spellEnd"/>
+            <w:r>
+              <w:rPr>
+                <w:b/>
+                <w:lang w:val="en-US"/>
+              </w:rPr>
+              <w:t xml:space="preserve"> </w:t>
+            </w:r>
+            <w:proofErr w:type="spellStart"/>
+            <w:r>
+              <w:rPr>
+                <w:b/>
+                <w:lang w:val="en-US"/>
+              </w:rPr>
+              <w:t>hoàn</w:t>
+            </w:r>
+            <w:proofErr w:type="spellEnd"/>
+            <w:r>
+              <w:rPr>
+                <w:b/>
+                <w:lang w:val="en-US"/>
+              </w:rPr>
+              <w:t xml:space="preserve"> </w:t>
+            </w:r>
+            <w:proofErr w:type="spellStart"/>
+            <w:r>
+              <w:rPr>
+                <w:b/>
+                <w:lang w:val="en-US"/>
+              </w:rPr>
+              <w:t>thành</w:t>
+            </w:r>
+            <w:proofErr w:type="spellEnd"/>
+            <w:r>
+              <w:rPr>
+                <w:b/>
+                <w:lang w:val="en-US"/>
+              </w:rPr>
+              <w:t xml:space="preserve"> </w:t>
+            </w:r>
+            <w:proofErr w:type="spellStart"/>
+            <w:r>
+              <w:rPr>
+                <w:b/>
                 <w:lang w:val="en-US"/>
               </w:rPr>
               <w:t>hồ</w:t>
@@ -12317,995 +12383,20 @@
             <w:proofErr w:type="spellEnd"/>
             <w:r>
               <w:rPr>
-                <w:bCs w:val="0"/>
-                <w:sz w:val="22"/>
-                <w:szCs w:val="22"/>
-                <w:lang w:val="en-US"/>
-              </w:rPr>
-              <w:t xml:space="preserve"> </w:t>
-            </w:r>
-            <w:proofErr w:type="spellStart"/>
-            <w:r>
-              <w:rPr>
-                <w:bCs w:val="0"/>
-                <w:sz w:val="22"/>
-                <w:szCs w:val="22"/>
+                <w:b/>
+                <w:lang w:val="en-US"/>
+              </w:rPr>
+              <w:t xml:space="preserve"> </w:t>
+            </w:r>
+            <w:proofErr w:type="spellStart"/>
+            <w:r>
+              <w:rPr>
+                <w:b/>
                 <w:lang w:val="en-US"/>
               </w:rPr>
               <w:t>sơ</w:t>
             </w:r>
             <w:proofErr w:type="spellEnd"/>
-          </w:p>
-        </w:tc>
-        <w:tc>
-          <w:tcPr>
-            <w:tcW w:w="4140" w:type="dxa"/>
-          </w:tcPr>
-          <w:p>
-            <w:pPr>
-              <w:pStyle w:val="Heading4"/>
-              <w:tabs>
-                <w:tab w:val="left" w:pos="1997"/>
-              </w:tabs>
-              <w:spacing w:before="0" w:line="321" w:lineRule="exact"/>
-              <w:ind w:left="0"/>
-              <w:rPr>
-                <w:b w:val="0"/>
-                <w:sz w:val="22"/>
-                <w:szCs w:val="22"/>
-              </w:rPr>
-            </w:pPr>
-            <w:r>
-              <w:rPr>
-                <w:b w:val="0"/>
-                <w:sz w:val="22"/>
-                <w:szCs w:val="22"/>
-                <w:lang w:val="en-US"/>
-              </w:rPr>
-              <w:t xml:space="preserve">- </w:t>
-            </w:r>
-            <w:r>
-              <w:rPr>
-                <w:b w:val="0"/>
-                <w:sz w:val="22"/>
-                <w:szCs w:val="22"/>
-              </w:rPr>
-              <w:t xml:space="preserve">Kiểm soát viên sẽ </w:t>
-            </w:r>
-            <w:proofErr w:type="spellStart"/>
-            <w:r>
-              <w:rPr>
-                <w:bCs w:val="0"/>
-                <w:sz w:val="22"/>
-                <w:szCs w:val="22"/>
-                <w:lang w:val="en-US"/>
-              </w:rPr>
-              <w:t>Từ</w:t>
-            </w:r>
-            <w:proofErr w:type="spellEnd"/>
-            <w:r>
-              <w:rPr>
-                <w:bCs w:val="0"/>
-                <w:sz w:val="22"/>
-                <w:szCs w:val="22"/>
-                <w:lang w:val="en-US"/>
-              </w:rPr>
-              <w:t xml:space="preserve"> </w:t>
-            </w:r>
-            <w:proofErr w:type="spellStart"/>
-            <w:r>
-              <w:rPr>
-                <w:bCs w:val="0"/>
-                <w:sz w:val="22"/>
-                <w:szCs w:val="22"/>
-                <w:lang w:val="en-US"/>
-              </w:rPr>
-              <w:t>chối</w:t>
-            </w:r>
-            <w:proofErr w:type="spellEnd"/>
-            <w:r>
-              <w:rPr>
-                <w:bCs w:val="0"/>
-                <w:sz w:val="22"/>
-                <w:szCs w:val="22"/>
-                <w:lang w:val="en-US"/>
-              </w:rPr>
-              <w:t xml:space="preserve"> </w:t>
-            </w:r>
-            <w:proofErr w:type="spellStart"/>
-            <w:r>
-              <w:rPr>
-                <w:bCs w:val="0"/>
-                <w:sz w:val="22"/>
-                <w:szCs w:val="22"/>
-                <w:lang w:val="en-US"/>
-              </w:rPr>
-              <w:t>phê</w:t>
-            </w:r>
-            <w:proofErr w:type="spellEnd"/>
-            <w:r>
-              <w:rPr>
-                <w:bCs w:val="0"/>
-                <w:sz w:val="22"/>
-                <w:szCs w:val="22"/>
-                <w:lang w:val="en-US"/>
-              </w:rPr>
-              <w:t xml:space="preserve"> </w:t>
-            </w:r>
-            <w:proofErr w:type="spellStart"/>
-            <w:r>
-              <w:rPr>
-                <w:bCs w:val="0"/>
-                <w:sz w:val="22"/>
-                <w:szCs w:val="22"/>
-                <w:lang w:val="en-US"/>
-              </w:rPr>
-              <w:t>duyệt</w:t>
-            </w:r>
-            <w:proofErr w:type="spellEnd"/>
-            <w:r>
-              <w:rPr>
-                <w:b w:val="0"/>
-                <w:sz w:val="22"/>
-                <w:szCs w:val="22"/>
-              </w:rPr>
-              <w:t xml:space="preserve"> (có thông báo</w:t>
-            </w:r>
-            <w:r>
-              <w:rPr>
-                <w:b w:val="0"/>
-                <w:sz w:val="22"/>
-                <w:szCs w:val="22"/>
-                <w:lang w:val="en-US"/>
-              </w:rPr>
-              <w:t xml:space="preserve"> </w:t>
-            </w:r>
-            <w:proofErr w:type="spellStart"/>
-            <w:r>
-              <w:rPr>
-                <w:b w:val="0"/>
-                <w:sz w:val="22"/>
-                <w:szCs w:val="22"/>
-                <w:lang w:val="en-US"/>
-              </w:rPr>
-              <w:t>yêu</w:t>
-            </w:r>
-            <w:proofErr w:type="spellEnd"/>
-            <w:r>
-              <w:rPr>
-                <w:b w:val="0"/>
-                <w:sz w:val="22"/>
-                <w:szCs w:val="22"/>
-                <w:lang w:val="en-US"/>
-              </w:rPr>
-              <w:t xml:space="preserve"> </w:t>
-            </w:r>
-            <w:proofErr w:type="spellStart"/>
-            <w:r>
-              <w:rPr>
-                <w:b w:val="0"/>
-                <w:sz w:val="22"/>
-                <w:szCs w:val="22"/>
-                <w:lang w:val="en-US"/>
-              </w:rPr>
-              <w:t>cầu</w:t>
-            </w:r>
-            <w:proofErr w:type="spellEnd"/>
-            <w:r>
-              <w:rPr>
-                <w:b w:val="0"/>
-                <w:sz w:val="22"/>
-                <w:szCs w:val="22"/>
-                <w:lang w:val="en-US"/>
-              </w:rPr>
-              <w:t xml:space="preserve"> </w:t>
-            </w:r>
-            <w:proofErr w:type="spellStart"/>
-            <w:r>
-              <w:rPr>
-                <w:b w:val="0"/>
-                <w:sz w:val="22"/>
-                <w:szCs w:val="22"/>
-                <w:lang w:val="en-US"/>
-              </w:rPr>
-              <w:t>chỉnh</w:t>
-            </w:r>
-            <w:proofErr w:type="spellEnd"/>
-            <w:r>
-              <w:rPr>
-                <w:b w:val="0"/>
-                <w:sz w:val="22"/>
-                <w:szCs w:val="22"/>
-                <w:lang w:val="en-US"/>
-              </w:rPr>
-              <w:t xml:space="preserve"> </w:t>
-            </w:r>
-            <w:proofErr w:type="spellStart"/>
-            <w:r>
-              <w:rPr>
-                <w:b w:val="0"/>
-                <w:sz w:val="22"/>
-                <w:szCs w:val="22"/>
-                <w:lang w:val="en-US"/>
-              </w:rPr>
-              <w:t>sửa</w:t>
-            </w:r>
-            <w:proofErr w:type="spellEnd"/>
-            <w:r>
-              <w:rPr>
-                <w:b w:val="0"/>
-                <w:sz w:val="22"/>
-                <w:szCs w:val="22"/>
-              </w:rPr>
-              <w:t xml:space="preserve"> cho thẩm định viên) hoặc </w:t>
-            </w:r>
-            <w:r>
-              <w:rPr>
-                <w:bCs w:val="0"/>
-                <w:sz w:val="22"/>
-                <w:szCs w:val="22"/>
-                <w:lang w:val="en-US"/>
-              </w:rPr>
-              <w:t>P</w:t>
-            </w:r>
-            <w:r>
-              <w:rPr>
-                <w:bCs w:val="0"/>
-                <w:sz w:val="22"/>
-                <w:szCs w:val="22"/>
-              </w:rPr>
-              <w:t>hê duyệt giá</w:t>
-            </w:r>
-            <w:r>
-              <w:rPr>
-                <w:b w:val="0"/>
-                <w:sz w:val="22"/>
-                <w:szCs w:val="22"/>
-              </w:rPr>
-              <w:t xml:space="preserve"> và gửi kết quả cho nhân viên kinh doanh</w:t>
-            </w:r>
-          </w:p>
-        </w:tc>
-      </w:tr>
-      <w:tr>
-        <w:tc>
-          <w:tcPr>
-            <w:tcW w:w="1638" w:type="dxa"/>
-          </w:tcPr>
-          <w:p>
-            <w:pPr>
-              <w:pStyle w:val="Heading4"/>
-              <w:tabs>
-                <w:tab w:val="left" w:pos="1997"/>
-              </w:tabs>
-              <w:spacing w:before="0" w:line="321" w:lineRule="exact"/>
-              <w:ind w:left="0"/>
-              <w:jc w:val="center"/>
-              <w:rPr>
-                <w:bCs w:val="0"/>
-                <w:sz w:val="22"/>
-                <w:szCs w:val="22"/>
-                <w:lang w:val="en-US"/>
-              </w:rPr>
-            </w:pPr>
-            <w:proofErr w:type="spellStart"/>
-            <w:r>
-              <w:rPr>
-                <w:bCs w:val="0"/>
-                <w:sz w:val="22"/>
-                <w:szCs w:val="22"/>
-                <w:lang w:val="en-US"/>
-              </w:rPr>
-              <w:t>Bước</w:t>
-            </w:r>
-            <w:proofErr w:type="spellEnd"/>
-            <w:r>
-              <w:rPr>
-                <w:bCs w:val="0"/>
-                <w:sz w:val="22"/>
-                <w:szCs w:val="22"/>
-                <w:lang w:val="en-US"/>
-              </w:rPr>
-              <w:t xml:space="preserve"> </w:t>
-            </w:r>
-            <w:r>
-              <w:rPr>
-                <w:bCs w:val="0"/>
-                <w:sz w:val="22"/>
-                <w:szCs w:val="22"/>
-                <w:lang w:val="en-US"/>
-              </w:rPr>
-              <w:t>9</w:t>
-            </w:r>
-          </w:p>
-        </w:tc>
-        <w:tc>
-          <w:tcPr>
-            <w:tcW w:w="2700" w:type="dxa"/>
-          </w:tcPr>
-          <w:p>
-            <w:pPr>
-              <w:pStyle w:val="TableParagraph"/>
-              <w:jc w:val="center"/>
-              <w:rPr>
-                <w:b/>
-                <w:lang w:val="en-US"/>
-              </w:rPr>
-            </w:pPr>
-            <w:proofErr w:type="spellStart"/>
-            <w:r>
-              <w:rPr>
-                <w:b/>
-                <w:lang w:val="en-US"/>
-              </w:rPr>
-              <w:t>Nhân</w:t>
-            </w:r>
-            <w:proofErr w:type="spellEnd"/>
-            <w:r>
-              <w:rPr>
-                <w:b/>
-                <w:lang w:val="en-US"/>
-              </w:rPr>
-              <w:t xml:space="preserve"> </w:t>
-            </w:r>
-            <w:proofErr w:type="spellStart"/>
-            <w:r>
-              <w:rPr>
-                <w:b/>
-                <w:lang w:val="en-US"/>
-              </w:rPr>
-              <w:t>viên</w:t>
-            </w:r>
-            <w:proofErr w:type="spellEnd"/>
-            <w:r>
-              <w:rPr>
-                <w:b/>
-                <w:lang w:val="en-US"/>
-              </w:rPr>
-              <w:t xml:space="preserve"> </w:t>
-            </w:r>
-            <w:proofErr w:type="spellStart"/>
-            <w:r>
-              <w:rPr>
-                <w:b/>
-                <w:lang w:val="en-US"/>
-              </w:rPr>
-              <w:t>kinh</w:t>
-            </w:r>
-            <w:proofErr w:type="spellEnd"/>
-            <w:r>
-              <w:rPr>
-                <w:b/>
-                <w:lang w:val="en-US"/>
-              </w:rPr>
-              <w:t xml:space="preserve"> </w:t>
-            </w:r>
-            <w:proofErr w:type="spellStart"/>
-            <w:r>
-              <w:rPr>
-                <w:b/>
-                <w:lang w:val="en-US"/>
-              </w:rPr>
-              <w:t>doanh</w:t>
-            </w:r>
-            <w:proofErr w:type="spellEnd"/>
-          </w:p>
-          <w:p>
-            <w:pPr>
-              <w:pStyle w:val="TableParagraph"/>
-              <w:jc w:val="center"/>
-              <w:rPr>
-                <w:b/>
-                <w:lang w:val="en-US"/>
-              </w:rPr>
-            </w:pPr>
-          </w:p>
-          <w:p>
-            <w:pPr>
-              <w:pStyle w:val="Heading4"/>
-              <w:tabs>
-                <w:tab w:val="left" w:pos="1997"/>
-              </w:tabs>
-              <w:spacing w:before="0" w:line="321" w:lineRule="exact"/>
-              <w:ind w:left="0"/>
-              <w:jc w:val="center"/>
-              <w:rPr>
-                <w:bCs w:val="0"/>
-                <w:sz w:val="22"/>
-                <w:szCs w:val="22"/>
-                <w:lang w:val="en-US"/>
-              </w:rPr>
-            </w:pPr>
-          </w:p>
-        </w:tc>
-        <w:tc>
-          <w:tcPr>
-            <w:tcW w:w="2610" w:type="dxa"/>
-          </w:tcPr>
-          <w:p>
-            <w:pPr>
-              <w:pStyle w:val="Heading4"/>
-              <w:tabs>
-                <w:tab w:val="left" w:pos="1997"/>
-              </w:tabs>
-              <w:spacing w:before="0" w:line="321" w:lineRule="exact"/>
-              <w:ind w:left="0"/>
-              <w:jc w:val="center"/>
-              <w:rPr>
-                <w:bCs w:val="0"/>
-                <w:sz w:val="22"/>
-                <w:szCs w:val="22"/>
-                <w:lang w:val="en-US"/>
-              </w:rPr>
-            </w:pPr>
-            <w:proofErr w:type="spellStart"/>
-            <w:r>
-              <w:rPr>
-                <w:bCs w:val="0"/>
-                <w:sz w:val="22"/>
-                <w:szCs w:val="22"/>
-                <w:lang w:val="en-US"/>
-              </w:rPr>
-              <w:t>Xác</w:t>
-            </w:r>
-            <w:proofErr w:type="spellEnd"/>
-            <w:r>
-              <w:rPr>
-                <w:bCs w:val="0"/>
-                <w:sz w:val="22"/>
-                <w:szCs w:val="22"/>
-                <w:lang w:val="en-US"/>
-              </w:rPr>
-              <w:t xml:space="preserve"> </w:t>
-            </w:r>
-            <w:proofErr w:type="spellStart"/>
-            <w:r>
-              <w:rPr>
-                <w:bCs w:val="0"/>
-                <w:sz w:val="22"/>
-                <w:szCs w:val="22"/>
-                <w:lang w:val="en-US"/>
-              </w:rPr>
-              <w:t>nhận</w:t>
-            </w:r>
-            <w:proofErr w:type="spellEnd"/>
-            <w:r>
-              <w:rPr>
-                <w:bCs w:val="0"/>
-                <w:sz w:val="22"/>
-                <w:szCs w:val="22"/>
-                <w:lang w:val="en-US"/>
-              </w:rPr>
-              <w:t xml:space="preserve"> </w:t>
-            </w:r>
-            <w:proofErr w:type="spellStart"/>
-            <w:r>
-              <w:rPr>
-                <w:bCs w:val="0"/>
-                <w:sz w:val="22"/>
-                <w:szCs w:val="22"/>
-                <w:lang w:val="en-US"/>
-              </w:rPr>
-              <w:t>giá</w:t>
-            </w:r>
-            <w:proofErr w:type="spellEnd"/>
-            <w:r>
-              <w:rPr>
-                <w:bCs w:val="0"/>
-                <w:sz w:val="22"/>
-                <w:szCs w:val="22"/>
-                <w:lang w:val="en-US"/>
-              </w:rPr>
-              <w:t xml:space="preserve"> </w:t>
-            </w:r>
-            <w:proofErr w:type="spellStart"/>
-            <w:r>
-              <w:rPr>
-                <w:bCs w:val="0"/>
-                <w:sz w:val="22"/>
-                <w:szCs w:val="22"/>
-                <w:lang w:val="en-US"/>
-              </w:rPr>
-              <w:t>thẩm</w:t>
-            </w:r>
-            <w:proofErr w:type="spellEnd"/>
-            <w:r>
-              <w:rPr>
-                <w:bCs w:val="0"/>
-                <w:sz w:val="22"/>
-                <w:szCs w:val="22"/>
-                <w:lang w:val="en-US"/>
-              </w:rPr>
-              <w:t xml:space="preserve"> </w:t>
-            </w:r>
-            <w:proofErr w:type="spellStart"/>
-            <w:r>
-              <w:rPr>
-                <w:bCs w:val="0"/>
-                <w:sz w:val="22"/>
-                <w:szCs w:val="22"/>
-                <w:lang w:val="en-US"/>
-              </w:rPr>
-              <w:t>định</w:t>
-            </w:r>
-            <w:proofErr w:type="spellEnd"/>
-          </w:p>
-        </w:tc>
-        <w:tc>
-          <w:tcPr>
-            <w:tcW w:w="4140" w:type="dxa"/>
-          </w:tcPr>
-          <w:p>
-            <w:pPr>
-              <w:pStyle w:val="Heading4"/>
-              <w:tabs>
-                <w:tab w:val="left" w:pos="1997"/>
-              </w:tabs>
-              <w:spacing w:before="0" w:line="321" w:lineRule="exact"/>
-              <w:ind w:left="0"/>
-              <w:rPr>
-                <w:b w:val="0"/>
-                <w:sz w:val="22"/>
-                <w:szCs w:val="22"/>
-                <w:lang w:val="en-US"/>
-              </w:rPr>
-            </w:pPr>
-            <w:r>
-              <w:rPr>
-                <w:b w:val="0"/>
-                <w:sz w:val="22"/>
-                <w:szCs w:val="22"/>
-                <w:lang w:val="en-US"/>
-              </w:rPr>
-              <w:t xml:space="preserve">- </w:t>
-            </w:r>
-            <w:r>
-              <w:rPr>
-                <w:b w:val="0"/>
-                <w:sz w:val="22"/>
-                <w:szCs w:val="22"/>
-              </w:rPr>
-              <w:t xml:space="preserve">Nhân viên kinh doanh có được giá của hồ sơ sẽ đưa lựa chọn </w:t>
-            </w:r>
-            <w:proofErr w:type="spellStart"/>
-            <w:r>
-              <w:rPr>
-                <w:sz w:val="22"/>
-                <w:szCs w:val="22"/>
-                <w:lang w:val="en-US"/>
-              </w:rPr>
-              <w:t>Yêu</w:t>
-            </w:r>
-            <w:proofErr w:type="spellEnd"/>
-            <w:r>
-              <w:rPr>
-                <w:sz w:val="22"/>
-                <w:szCs w:val="22"/>
-                <w:lang w:val="en-US"/>
-              </w:rPr>
-              <w:t xml:space="preserve"> </w:t>
-            </w:r>
-            <w:proofErr w:type="spellStart"/>
-            <w:r>
-              <w:rPr>
-                <w:sz w:val="22"/>
-                <w:szCs w:val="22"/>
-                <w:lang w:val="en-US"/>
-              </w:rPr>
-              <w:t>cầu</w:t>
-            </w:r>
-            <w:proofErr w:type="spellEnd"/>
-            <w:r>
-              <w:rPr>
-                <w:sz w:val="22"/>
-                <w:szCs w:val="22"/>
-                <w:lang w:val="en-US"/>
-              </w:rPr>
-              <w:t xml:space="preserve"> </w:t>
-            </w:r>
-            <w:proofErr w:type="spellStart"/>
-            <w:r>
-              <w:rPr>
-                <w:sz w:val="22"/>
-                <w:szCs w:val="22"/>
-                <w:lang w:val="en-US"/>
-              </w:rPr>
-              <w:t>xem</w:t>
-            </w:r>
-            <w:proofErr w:type="spellEnd"/>
-            <w:r>
-              <w:rPr>
-                <w:sz w:val="22"/>
-                <w:szCs w:val="22"/>
-                <w:lang w:val="en-US"/>
-              </w:rPr>
-              <w:t xml:space="preserve"> </w:t>
-            </w:r>
-            <w:proofErr w:type="spellStart"/>
-            <w:r>
-              <w:rPr>
-                <w:sz w:val="22"/>
-                <w:szCs w:val="22"/>
-                <w:lang w:val="en-US"/>
-              </w:rPr>
-              <w:t>lại</w:t>
-            </w:r>
-            <w:proofErr w:type="spellEnd"/>
-            <w:r>
-              <w:rPr>
-                <w:bCs w:val="0"/>
-                <w:sz w:val="22"/>
-                <w:szCs w:val="22"/>
-                <w:lang w:val="en-US"/>
-              </w:rPr>
-              <w:t xml:space="preserve"> g</w:t>
-            </w:r>
-            <w:proofErr w:type="spellStart"/>
-            <w:r>
-              <w:rPr>
-                <w:bCs w:val="0"/>
-                <w:sz w:val="22"/>
-                <w:szCs w:val="22"/>
-                <w:lang w:val="en-US"/>
-              </w:rPr>
-              <w:t>iá</w:t>
-            </w:r>
-            <w:proofErr w:type="spellEnd"/>
-            <w:r>
-              <w:rPr>
-                <w:bCs w:val="0"/>
-                <w:sz w:val="22"/>
-                <w:szCs w:val="22"/>
-                <w:lang w:val="en-US"/>
-              </w:rPr>
-              <w:t xml:space="preserve"> </w:t>
-            </w:r>
-            <w:proofErr w:type="spellStart"/>
-            <w:r>
-              <w:rPr>
-                <w:bCs w:val="0"/>
-                <w:sz w:val="22"/>
-                <w:szCs w:val="22"/>
-                <w:lang w:val="en-US"/>
-              </w:rPr>
-              <w:t>thẩm</w:t>
-            </w:r>
-            <w:proofErr w:type="spellEnd"/>
-            <w:r>
-              <w:rPr>
-                <w:bCs w:val="0"/>
-                <w:sz w:val="22"/>
-                <w:szCs w:val="22"/>
-                <w:lang w:val="en-US"/>
-              </w:rPr>
-              <w:t xml:space="preserve"> </w:t>
-            </w:r>
-            <w:proofErr w:type="spellStart"/>
-            <w:r>
-              <w:rPr>
-                <w:bCs w:val="0"/>
-                <w:sz w:val="22"/>
-                <w:szCs w:val="22"/>
-                <w:lang w:val="en-US"/>
-              </w:rPr>
-              <w:t>định</w:t>
-            </w:r>
-            <w:proofErr w:type="spellEnd"/>
-            <w:r>
-              <w:rPr>
-                <w:b w:val="0"/>
-                <w:sz w:val="22"/>
-                <w:szCs w:val="22"/>
-              </w:rPr>
-              <w:t xml:space="preserve"> (</w:t>
-            </w:r>
-            <w:proofErr w:type="spellStart"/>
-            <w:r>
-              <w:rPr>
-                <w:b w:val="0"/>
-                <w:sz w:val="22"/>
-                <w:szCs w:val="22"/>
-                <w:lang w:val="en-US"/>
-              </w:rPr>
-              <w:t>có</w:t>
-            </w:r>
-            <w:proofErr w:type="spellEnd"/>
-            <w:r>
-              <w:rPr>
-                <w:b w:val="0"/>
-                <w:sz w:val="22"/>
-                <w:szCs w:val="22"/>
-                <w:lang w:val="en-US"/>
-              </w:rPr>
-              <w:t xml:space="preserve"> </w:t>
-            </w:r>
-            <w:proofErr w:type="spellStart"/>
-            <w:r>
-              <w:rPr>
-                <w:b w:val="0"/>
-                <w:sz w:val="22"/>
-                <w:szCs w:val="22"/>
-                <w:lang w:val="en-US"/>
-              </w:rPr>
-              <w:t>thông</w:t>
-            </w:r>
-            <w:proofErr w:type="spellEnd"/>
-            <w:r>
-              <w:rPr>
-                <w:b w:val="0"/>
-                <w:sz w:val="22"/>
-                <w:szCs w:val="22"/>
-                <w:lang w:val="en-US"/>
-              </w:rPr>
-              <w:t xml:space="preserve"> </w:t>
-            </w:r>
-            <w:proofErr w:type="spellStart"/>
-            <w:r>
-              <w:rPr>
-                <w:b w:val="0"/>
-                <w:sz w:val="22"/>
-                <w:szCs w:val="22"/>
-                <w:lang w:val="en-US"/>
-              </w:rPr>
-              <w:t>báo</w:t>
-            </w:r>
-            <w:proofErr w:type="spellEnd"/>
-            <w:r>
-              <w:rPr>
-                <w:b w:val="0"/>
-                <w:sz w:val="22"/>
-                <w:szCs w:val="22"/>
-                <w:lang w:val="en-US"/>
-              </w:rPr>
-              <w:t xml:space="preserve"> </w:t>
-            </w:r>
-            <w:proofErr w:type="spellStart"/>
-            <w:r>
-              <w:rPr>
-                <w:b w:val="0"/>
-                <w:sz w:val="22"/>
-                <w:szCs w:val="22"/>
-                <w:lang w:val="en-US"/>
-              </w:rPr>
-              <w:t>yêu</w:t>
-            </w:r>
-            <w:proofErr w:type="spellEnd"/>
-            <w:r>
-              <w:rPr>
-                <w:b w:val="0"/>
-                <w:sz w:val="22"/>
-                <w:szCs w:val="22"/>
-                <w:lang w:val="en-US"/>
-              </w:rPr>
-              <w:t xml:space="preserve"> </w:t>
-            </w:r>
-            <w:proofErr w:type="spellStart"/>
-            <w:r>
-              <w:rPr>
-                <w:b w:val="0"/>
-                <w:sz w:val="22"/>
-                <w:szCs w:val="22"/>
-                <w:lang w:val="en-US"/>
-              </w:rPr>
-              <w:t>cầu</w:t>
-            </w:r>
-            <w:proofErr w:type="spellEnd"/>
-            <w:r>
-              <w:rPr>
-                <w:b w:val="0"/>
-                <w:sz w:val="22"/>
-                <w:szCs w:val="22"/>
-                <w:lang w:val="en-US"/>
-              </w:rPr>
-              <w:t xml:space="preserve"> </w:t>
-            </w:r>
-            <w:proofErr w:type="spellStart"/>
-            <w:r>
-              <w:rPr>
-                <w:b w:val="0"/>
-                <w:sz w:val="22"/>
-                <w:szCs w:val="22"/>
-                <w:lang w:val="en-US"/>
-              </w:rPr>
-              <w:t>chỉnh</w:t>
-            </w:r>
-            <w:proofErr w:type="spellEnd"/>
-            <w:r>
-              <w:rPr>
-                <w:b w:val="0"/>
-                <w:sz w:val="22"/>
-                <w:szCs w:val="22"/>
-                <w:lang w:val="en-US"/>
-              </w:rPr>
-              <w:t xml:space="preserve"> </w:t>
-            </w:r>
-            <w:proofErr w:type="spellStart"/>
-            <w:r>
-              <w:rPr>
-                <w:b w:val="0"/>
-                <w:sz w:val="22"/>
-                <w:szCs w:val="22"/>
-                <w:lang w:val="en-US"/>
-              </w:rPr>
-              <w:t>sửa</w:t>
-            </w:r>
-            <w:proofErr w:type="spellEnd"/>
-            <w:r>
-              <w:rPr>
-                <w:b w:val="0"/>
-                <w:sz w:val="22"/>
-                <w:szCs w:val="22"/>
-                <w:lang w:val="en-US"/>
-              </w:rPr>
-              <w:t xml:space="preserve"> </w:t>
-            </w:r>
-            <w:proofErr w:type="spellStart"/>
-            <w:r>
-              <w:rPr>
-                <w:b w:val="0"/>
-                <w:sz w:val="22"/>
-                <w:szCs w:val="22"/>
-                <w:lang w:val="en-US"/>
-              </w:rPr>
-              <w:t>cho</w:t>
-            </w:r>
-            <w:proofErr w:type="spellEnd"/>
-            <w:r>
-              <w:rPr>
-                <w:b w:val="0"/>
-                <w:sz w:val="22"/>
-                <w:szCs w:val="22"/>
-                <w:lang w:val="en-US"/>
-              </w:rPr>
-              <w:t xml:space="preserve"> </w:t>
-            </w:r>
-            <w:proofErr w:type="spellStart"/>
-            <w:r>
-              <w:rPr>
-                <w:b w:val="0"/>
-                <w:sz w:val="22"/>
-                <w:szCs w:val="22"/>
-                <w:lang w:val="en-US"/>
-              </w:rPr>
-              <w:t>thẩm</w:t>
-            </w:r>
-            <w:proofErr w:type="spellEnd"/>
-            <w:r>
-              <w:rPr>
-                <w:b w:val="0"/>
-                <w:sz w:val="22"/>
-                <w:szCs w:val="22"/>
-                <w:lang w:val="en-US"/>
-              </w:rPr>
-              <w:t xml:space="preserve"> </w:t>
-            </w:r>
-            <w:proofErr w:type="spellStart"/>
-            <w:r>
-              <w:rPr>
-                <w:b w:val="0"/>
-                <w:sz w:val="22"/>
-                <w:szCs w:val="22"/>
-                <w:lang w:val="en-US"/>
-              </w:rPr>
-              <w:t>định</w:t>
-            </w:r>
-            <w:proofErr w:type="spellEnd"/>
-            <w:r>
-              <w:rPr>
-                <w:b w:val="0"/>
-                <w:sz w:val="22"/>
-                <w:szCs w:val="22"/>
-                <w:lang w:val="en-US"/>
-              </w:rPr>
-              <w:t xml:space="preserve"> </w:t>
-            </w:r>
-            <w:proofErr w:type="spellStart"/>
-            <w:r>
-              <w:rPr>
-                <w:b w:val="0"/>
-                <w:sz w:val="22"/>
-                <w:szCs w:val="22"/>
-                <w:lang w:val="en-US"/>
-              </w:rPr>
-              <w:t>viên</w:t>
-            </w:r>
-            <w:proofErr w:type="spellEnd"/>
-            <w:r>
-              <w:rPr>
-                <w:b w:val="0"/>
-                <w:sz w:val="22"/>
-                <w:szCs w:val="22"/>
-              </w:rPr>
-              <w:t xml:space="preserve">) hoặc đồng ý giá để </w:t>
-            </w:r>
-            <w:proofErr w:type="spellStart"/>
-            <w:r>
-              <w:rPr>
-                <w:bCs w:val="0"/>
-                <w:sz w:val="22"/>
-                <w:szCs w:val="22"/>
-                <w:lang w:val="en-US"/>
-              </w:rPr>
-              <w:t>Đồng</w:t>
-            </w:r>
-            <w:proofErr w:type="spellEnd"/>
-            <w:r>
-              <w:rPr>
-                <w:bCs w:val="0"/>
-                <w:sz w:val="22"/>
-                <w:szCs w:val="22"/>
-                <w:lang w:val="en-US"/>
-              </w:rPr>
-              <w:t xml:space="preserve"> ý </w:t>
-            </w:r>
-            <w:proofErr w:type="spellStart"/>
-            <w:r>
-              <w:rPr>
-                <w:bCs w:val="0"/>
-                <w:sz w:val="22"/>
-                <w:szCs w:val="22"/>
-                <w:lang w:val="en-US"/>
-              </w:rPr>
-              <w:t>giá</w:t>
-            </w:r>
-            <w:proofErr w:type="spellEnd"/>
-            <w:r>
-              <w:rPr>
-                <w:bCs w:val="0"/>
-                <w:sz w:val="22"/>
-                <w:szCs w:val="22"/>
-                <w:lang w:val="en-US"/>
-              </w:rPr>
-              <w:t xml:space="preserve"> </w:t>
-            </w:r>
-            <w:proofErr w:type="spellStart"/>
-            <w:r>
-              <w:rPr>
-                <w:bCs w:val="0"/>
-                <w:sz w:val="22"/>
-                <w:szCs w:val="22"/>
-                <w:lang w:val="en-US"/>
-              </w:rPr>
-              <w:t>thẩm</w:t>
-            </w:r>
-            <w:proofErr w:type="spellEnd"/>
-            <w:r>
-              <w:rPr>
-                <w:bCs w:val="0"/>
-                <w:sz w:val="22"/>
-                <w:szCs w:val="22"/>
-                <w:lang w:val="en-US"/>
-              </w:rPr>
-              <w:t xml:space="preserve"> </w:t>
-            </w:r>
-            <w:proofErr w:type="spellStart"/>
-            <w:r>
-              <w:rPr>
-                <w:bCs w:val="0"/>
-                <w:sz w:val="22"/>
-                <w:szCs w:val="22"/>
-                <w:lang w:val="en-US"/>
-              </w:rPr>
-              <w:t>định</w:t>
-            </w:r>
-            <w:proofErr w:type="spellEnd"/>
-            <w:r>
-              <w:rPr>
-                <w:b w:val="0"/>
-                <w:sz w:val="22"/>
-                <w:szCs w:val="22"/>
-              </w:rPr>
-              <w:t xml:space="preserve"> và làm việc với khách hàng</w:t>
-            </w:r>
-            <w:r>
-              <w:rPr>
-                <w:b w:val="0"/>
-                <w:sz w:val="22"/>
-                <w:szCs w:val="22"/>
-                <w:lang w:val="en-US"/>
-              </w:rPr>
-              <w:t>.</w:t>
-            </w:r>
           </w:p>
         </w:tc>
       </w:tr>
@@ -13364,7 +12455,7 @@
       <w:pPr>
         <w:pStyle w:val="BodyText"/>
         <w:spacing w:before="121"/>
-        <w:ind w:hanging="180"/>
+        <w:ind w:hanging="90"/>
         <w:rPr>
           <w:lang w:val="en-US"/>
         </w:rPr>
@@ -13374,10 +12465,10 @@
           <w:lang w:val="en-US"/>
         </w:rPr>
         <w:drawing>
-          <wp:inline distT="0" distB="0" distL="0" distR="0" wp14:anchorId="500204F8" wp14:editId="31F6E585">
-            <wp:extent cx="7529372" cy="5705475"/>
+          <wp:inline distT="0" distB="0" distL="0" distR="0" wp14:anchorId="0B6AF1E0" wp14:editId="57909BA2">
+            <wp:extent cx="7391950" cy="4333875"/>
             <wp:effectExtent l="0" t="0" r="0" b="0"/>
-            <wp:docPr id="8" name="Picture 8"/>
+            <wp:docPr id="3" name="Picture 3" descr="Diagram&#10;&#10;Description automatically generated"/>
             <wp:cNvGraphicFramePr>
               <a:graphicFrameLocks xmlns:a="http://schemas.openxmlformats.org/drawingml/2006/main" noChangeAspect="1"/>
             </wp:cNvGraphicFramePr>
@@ -13385,7 +12476,7 @@
               <a:graphicData uri="http://schemas.openxmlformats.org/drawingml/2006/picture">
                 <pic:pic xmlns:pic="http://schemas.openxmlformats.org/drawingml/2006/picture">
                   <pic:nvPicPr>
-                    <pic:cNvPr id="1" name=""/>
+                    <pic:cNvPr id="3" name="Picture 3" descr="Diagram&#10;&#10;Description automatically generated"/>
                     <pic:cNvPicPr/>
                   </pic:nvPicPr>
                   <pic:blipFill>
@@ -13397,7 +12488,7 @@
                   <pic:spPr>
                     <a:xfrm>
                       <a:off x="0" y="0"/>
-                      <a:ext cx="7531955" cy="5707432"/>
+                      <a:ext cx="7394698" cy="4335486"/>
                     </a:xfrm>
                     <a:prstGeom prst="rect">
                       <a:avLst/>
@@ -13962,7 +13053,17 @@
                 <w:szCs w:val="22"/>
                 <w:lang w:val="en-US"/>
               </w:rPr>
-              <w:t xml:space="preserve">Cen Valuation </w:t>
+              <w:t xml:space="preserve">Cen </w:t>
+            </w:r>
+            <w:proofErr w:type="gramStart"/>
+            <w:r>
+              <w:rPr>
+                <w:bCs w:val="0"/>
+                <w:sz w:val="22"/>
+                <w:szCs w:val="22"/>
+                <w:lang w:val="en-US"/>
+              </w:rPr>
+              <w:t xml:space="preserve">Valuation </w:t>
             </w:r>
             <w:r>
               <w:rPr>
@@ -13984,6 +13085,7 @@
               <w:t>yêu</w:t>
             </w:r>
             <w:proofErr w:type="spellEnd"/>
+            <w:proofErr w:type="gramEnd"/>
             <w:r>
               <w:rPr>
                 <w:b w:val="0"/>
@@ -16693,7 +15795,6 @@
                 <w:szCs w:val="22"/>
                 <w:lang w:val="en-US"/>
               </w:rPr>
-              <w:lastRenderedPageBreak/>
               <w:t>Bước</w:t>
             </w:r>
             <w:proofErr w:type="spellEnd"/>
@@ -17837,6 +16938,7 @@
               <w:rPr>
                 <w:lang w:val="en-US"/>
               </w:rPr>
+              <w:lastRenderedPageBreak/>
               <w:t>lại</w:t>
             </w:r>
             <w:proofErr w:type="spellEnd"/>
@@ -18096,6 +17198,7 @@
                 <w:szCs w:val="22"/>
                 <w:lang w:val="en-US"/>
               </w:rPr>
+              <w:lastRenderedPageBreak/>
               <w:t>Bước</w:t>
             </w:r>
             <w:proofErr w:type="spellEnd"/>
@@ -20431,16 +19534,7 @@
                 <w:szCs w:val="22"/>
                 <w:lang w:val="en-US"/>
               </w:rPr>
-              <w:t>l</w:t>
-            </w:r>
-            <w:r>
-              <w:rPr>
-                <w:b w:val="0"/>
-                <w:sz w:val="22"/>
-                <w:szCs w:val="22"/>
-                <w:lang w:val="en-US"/>
-              </w:rPr>
-              <w:t>ý</w:t>
+              <w:t>lý</w:t>
             </w:r>
             <w:proofErr w:type="spellEnd"/>
             <w:r>
@@ -21487,194 +20581,373 @@
             <w:r>
               <w:rPr>
                 <w:b w:val="0"/>
-                <w:sz w:val="22"/>
-                <w:szCs w:val="22"/>
-              </w:rPr>
-              <w:t>Sau khi thẩm định xong hồ sơ thẩm định viên sẽ chọn kiểm soát viên để đề xuất phê duyệt. Đồng thời thẩm định viên sẽ hoàn thành việc cập nhật các file mềm</w:t>
-            </w:r>
-            <w:r>
-              <w:rPr>
-                <w:b w:val="0"/>
-                <w:sz w:val="22"/>
-                <w:szCs w:val="22"/>
-                <w:lang w:val="en-US"/>
-              </w:rPr>
-              <w:t>.</w:t>
-            </w:r>
-          </w:p>
-        </w:tc>
-      </w:tr>
-      <w:tr>
-        <w:tc>
-          <w:tcPr>
-            <w:tcW w:w="1638" w:type="dxa"/>
-          </w:tcPr>
-          <w:p>
-            <w:pPr>
-              <w:pStyle w:val="Heading4"/>
-              <w:tabs>
-                <w:tab w:val="left" w:pos="1997"/>
-              </w:tabs>
-              <w:spacing w:before="0" w:line="321" w:lineRule="exact"/>
-              <w:ind w:left="0"/>
-              <w:jc w:val="center"/>
-              <w:rPr>
-                <w:bCs w:val="0"/>
-                <w:sz w:val="22"/>
-                <w:szCs w:val="22"/>
-                <w:lang w:val="en-US"/>
-              </w:rPr>
-            </w:pPr>
-            <w:proofErr w:type="spellStart"/>
-            <w:r>
-              <w:rPr>
-                <w:bCs w:val="0"/>
-                <w:sz w:val="22"/>
-                <w:szCs w:val="22"/>
-                <w:lang w:val="en-US"/>
-              </w:rPr>
-              <w:t>Bước</w:t>
-            </w:r>
-            <w:proofErr w:type="spellEnd"/>
-            <w:r>
-              <w:rPr>
-                <w:bCs w:val="0"/>
-                <w:sz w:val="22"/>
-                <w:szCs w:val="22"/>
-                <w:lang w:val="en-US"/>
-              </w:rPr>
-              <w:t xml:space="preserve"> </w:t>
-            </w:r>
-            <w:r>
-              <w:rPr>
-                <w:bCs w:val="0"/>
-                <w:sz w:val="22"/>
-                <w:szCs w:val="22"/>
-                <w:lang w:val="en-US"/>
-              </w:rPr>
-              <w:t>10</w:t>
-            </w:r>
-          </w:p>
-        </w:tc>
-        <w:tc>
-          <w:tcPr>
-            <w:tcW w:w="2700" w:type="dxa"/>
-          </w:tcPr>
-          <w:p>
-            <w:pPr>
-              <w:pStyle w:val="Heading4"/>
-              <w:tabs>
-                <w:tab w:val="left" w:pos="1997"/>
-              </w:tabs>
-              <w:spacing w:before="0" w:line="321" w:lineRule="exact"/>
-              <w:ind w:left="0"/>
-              <w:jc w:val="center"/>
-              <w:rPr>
-                <w:bCs w:val="0"/>
-                <w:sz w:val="22"/>
-                <w:szCs w:val="22"/>
-                <w:lang w:val="en-US"/>
-              </w:rPr>
-            </w:pPr>
-            <w:proofErr w:type="spellStart"/>
-            <w:r>
-              <w:rPr>
-                <w:bCs w:val="0"/>
-                <w:sz w:val="22"/>
-                <w:szCs w:val="22"/>
-                <w:lang w:val="en-US"/>
-              </w:rPr>
-              <w:t>Kiểm</w:t>
-            </w:r>
-            <w:proofErr w:type="spellEnd"/>
-            <w:r>
-              <w:rPr>
-                <w:bCs w:val="0"/>
-                <w:sz w:val="22"/>
-                <w:szCs w:val="22"/>
-                <w:lang w:val="en-US"/>
-              </w:rPr>
-              <w:t xml:space="preserve"> </w:t>
-            </w:r>
-            <w:proofErr w:type="spellStart"/>
-            <w:r>
-              <w:rPr>
-                <w:bCs w:val="0"/>
-                <w:sz w:val="22"/>
-                <w:szCs w:val="22"/>
-                <w:lang w:val="en-US"/>
-              </w:rPr>
-              <w:t>soát</w:t>
-            </w:r>
-            <w:proofErr w:type="spellEnd"/>
-            <w:r>
-              <w:rPr>
-                <w:bCs w:val="0"/>
-                <w:sz w:val="22"/>
-                <w:szCs w:val="22"/>
-                <w:lang w:val="en-US"/>
-              </w:rPr>
-              <w:t xml:space="preserve"> </w:t>
-            </w:r>
-            <w:proofErr w:type="spellStart"/>
-            <w:r>
-              <w:rPr>
-                <w:bCs w:val="0"/>
-                <w:sz w:val="22"/>
-                <w:szCs w:val="22"/>
-                <w:lang w:val="en-US"/>
-              </w:rPr>
-              <w:t>viên</w:t>
-            </w:r>
-            <w:proofErr w:type="spellEnd"/>
-          </w:p>
-        </w:tc>
-        <w:tc>
-          <w:tcPr>
-            <w:tcW w:w="2610" w:type="dxa"/>
-          </w:tcPr>
-          <w:p>
-            <w:pPr>
-              <w:pStyle w:val="Heading4"/>
-              <w:tabs>
-                <w:tab w:val="left" w:pos="1997"/>
-              </w:tabs>
-              <w:spacing w:before="0" w:line="321" w:lineRule="exact"/>
-              <w:ind w:left="0"/>
-              <w:jc w:val="center"/>
-              <w:rPr>
-                <w:bCs w:val="0"/>
-                <w:sz w:val="22"/>
-                <w:szCs w:val="22"/>
-                <w:lang w:val="en-US"/>
-              </w:rPr>
-            </w:pPr>
-            <w:proofErr w:type="spellStart"/>
-            <w:r>
-              <w:rPr>
-                <w:bCs w:val="0"/>
-                <w:sz w:val="22"/>
-                <w:szCs w:val="22"/>
-                <w:lang w:val="en-US"/>
-              </w:rPr>
-              <w:t>Phê</w:t>
-            </w:r>
-            <w:proofErr w:type="spellEnd"/>
-            <w:r>
-              <w:rPr>
-                <w:bCs w:val="0"/>
-                <w:sz w:val="22"/>
-                <w:szCs w:val="22"/>
-                <w:lang w:val="en-US"/>
-              </w:rPr>
-              <w:t xml:space="preserve"> </w:t>
-            </w:r>
-            <w:proofErr w:type="spellStart"/>
-            <w:r>
-              <w:rPr>
-                <w:bCs w:val="0"/>
-                <w:sz w:val="22"/>
-                <w:szCs w:val="22"/>
+                <w:bCs w:val="0"/>
+              </w:rPr>
+              <w:t>Thẩm định viên sẽ thẩm định hồ sơ qua các tab điền thẩm định</w:t>
+            </w:r>
+            <w:r>
+              <w:rPr>
+                <w:b w:val="0"/>
+                <w:bCs w:val="0"/>
+                <w:lang w:val="en-US"/>
+              </w:rPr>
+              <w:t xml:space="preserve"> </w:t>
+            </w:r>
+            <w:proofErr w:type="spellStart"/>
+            <w:r>
+              <w:rPr>
+                <w:b w:val="0"/>
+                <w:bCs w:val="0"/>
+                <w:lang w:val="en-US"/>
+              </w:rPr>
+              <w:t>để</w:t>
+            </w:r>
+            <w:proofErr w:type="spellEnd"/>
+            <w:r>
+              <w:rPr>
+                <w:b w:val="0"/>
+                <w:bCs w:val="0"/>
+                <w:lang w:val="en-US"/>
+              </w:rPr>
+              <w:t xml:space="preserve"> </w:t>
+            </w:r>
+            <w:proofErr w:type="spellStart"/>
+            <w:r>
+              <w:rPr>
+                <w:b w:val="0"/>
+                <w:bCs w:val="0"/>
+                <w:lang w:val="en-US"/>
+              </w:rPr>
+              <w:t>đưa</w:t>
+            </w:r>
+            <w:proofErr w:type="spellEnd"/>
+            <w:r>
+              <w:rPr>
+                <w:b w:val="0"/>
+                <w:bCs w:val="0"/>
+                <w:lang w:val="en-US"/>
+              </w:rPr>
+              <w:t xml:space="preserve"> </w:t>
+            </w:r>
+            <w:proofErr w:type="spellStart"/>
+            <w:r>
+              <w:rPr>
+                <w:b w:val="0"/>
+                <w:bCs w:val="0"/>
+                <w:lang w:val="en-US"/>
+              </w:rPr>
+              <w:t>ra</w:t>
+            </w:r>
+            <w:proofErr w:type="spellEnd"/>
+            <w:r>
+              <w:rPr>
+                <w:b w:val="0"/>
+                <w:bCs w:val="0"/>
+                <w:lang w:val="en-US"/>
+              </w:rPr>
+              <w:t xml:space="preserve"> </w:t>
+            </w:r>
+            <w:proofErr w:type="spellStart"/>
+            <w:r>
+              <w:rPr>
+                <w:b w:val="0"/>
+                <w:bCs w:val="0"/>
+                <w:lang w:val="en-US"/>
+              </w:rPr>
+              <w:t>giá</w:t>
+            </w:r>
+            <w:proofErr w:type="spellEnd"/>
+            <w:r>
+              <w:rPr>
+                <w:b w:val="0"/>
+                <w:bCs w:val="0"/>
+                <w:lang w:val="en-US"/>
+              </w:rPr>
+              <w:t xml:space="preserve"> </w:t>
+            </w:r>
+            <w:proofErr w:type="spellStart"/>
+            <w:r>
+              <w:rPr>
+                <w:b w:val="0"/>
+                <w:bCs w:val="0"/>
+                <w:lang w:val="en-US"/>
+              </w:rPr>
+              <w:t>thẩm</w:t>
+            </w:r>
+            <w:proofErr w:type="spellEnd"/>
+            <w:r>
+              <w:rPr>
+                <w:b w:val="0"/>
+                <w:bCs w:val="0"/>
+                <w:lang w:val="en-US"/>
+              </w:rPr>
+              <w:t xml:space="preserve"> </w:t>
+            </w:r>
+            <w:proofErr w:type="spellStart"/>
+            <w:r>
+              <w:rPr>
+                <w:b w:val="0"/>
+                <w:bCs w:val="0"/>
+                <w:lang w:val="en-US"/>
+              </w:rPr>
+              <w:t>định</w:t>
+            </w:r>
+            <w:proofErr w:type="spellEnd"/>
+            <w:r>
+              <w:rPr>
+                <w:b w:val="0"/>
+                <w:bCs w:val="0"/>
+                <w:lang w:val="en-US"/>
+              </w:rPr>
+              <w:t xml:space="preserve"> </w:t>
+            </w:r>
+            <w:proofErr w:type="spellStart"/>
+            <w:r>
+              <w:rPr>
+                <w:b w:val="0"/>
+                <w:bCs w:val="0"/>
+                <w:lang w:val="en-US"/>
+              </w:rPr>
+              <w:t>bắt</w:t>
+            </w:r>
+            <w:proofErr w:type="spellEnd"/>
+            <w:r>
+              <w:rPr>
+                <w:b w:val="0"/>
+                <w:bCs w:val="0"/>
+                <w:lang w:val="en-US"/>
+              </w:rPr>
+              <w:t xml:space="preserve"> </w:t>
+            </w:r>
+            <w:proofErr w:type="spellStart"/>
+            <w:r>
+              <w:rPr>
+                <w:b w:val="0"/>
+                <w:bCs w:val="0"/>
+                <w:lang w:val="en-US"/>
+              </w:rPr>
+              <w:t>đầu</w:t>
+            </w:r>
+            <w:proofErr w:type="spellEnd"/>
+            <w:r>
+              <w:rPr>
+                <w:b w:val="0"/>
+                <w:bCs w:val="0"/>
+                <w:lang w:val="en-US"/>
+              </w:rPr>
+              <w:t xml:space="preserve"> </w:t>
+            </w:r>
+            <w:proofErr w:type="spellStart"/>
+            <w:r>
+              <w:rPr>
+                <w:b w:val="0"/>
+                <w:bCs w:val="0"/>
+                <w:lang w:val="en-US"/>
+              </w:rPr>
+              <w:t>cho</w:t>
+            </w:r>
+            <w:proofErr w:type="spellEnd"/>
+            <w:r>
+              <w:rPr>
+                <w:b w:val="0"/>
+                <w:bCs w:val="0"/>
+                <w:lang w:val="en-US"/>
+              </w:rPr>
+              <w:t xml:space="preserve"> </w:t>
+            </w:r>
+            <w:proofErr w:type="spellStart"/>
+            <w:r>
+              <w:rPr>
+                <w:b w:val="0"/>
+                <w:bCs w:val="0"/>
+                <w:lang w:val="en-US"/>
+              </w:rPr>
+              <w:t>quy</w:t>
+            </w:r>
+            <w:proofErr w:type="spellEnd"/>
+            <w:r>
+              <w:rPr>
+                <w:b w:val="0"/>
+                <w:bCs w:val="0"/>
+                <w:lang w:val="en-US"/>
+              </w:rPr>
+              <w:t xml:space="preserve"> </w:t>
+            </w:r>
+            <w:proofErr w:type="spellStart"/>
+            <w:r>
+              <w:rPr>
+                <w:b w:val="0"/>
+                <w:bCs w:val="0"/>
+                <w:lang w:val="en-US"/>
+              </w:rPr>
+              <w:t>trình</w:t>
+            </w:r>
+            <w:proofErr w:type="spellEnd"/>
+            <w:r>
+              <w:rPr>
+                <w:b w:val="0"/>
+                <w:bCs w:val="0"/>
+                <w:lang w:val="en-US"/>
+              </w:rPr>
+              <w:t xml:space="preserve"> </w:t>
+            </w:r>
+            <w:proofErr w:type="spellStart"/>
+            <w:r>
+              <w:rPr>
+                <w:b w:val="0"/>
+                <w:bCs w:val="0"/>
+                <w:lang w:val="en-US"/>
+              </w:rPr>
+              <w:t>xử</w:t>
+            </w:r>
+            <w:proofErr w:type="spellEnd"/>
+            <w:r>
+              <w:rPr>
+                <w:b w:val="0"/>
+                <w:bCs w:val="0"/>
+                <w:lang w:val="en-US"/>
+              </w:rPr>
+              <w:t xml:space="preserve"> </w:t>
+            </w:r>
+            <w:proofErr w:type="spellStart"/>
+            <w:r>
+              <w:rPr>
+                <w:b w:val="0"/>
+                <w:bCs w:val="0"/>
+                <w:lang w:val="en-US"/>
+              </w:rPr>
+              <w:t>lý</w:t>
+            </w:r>
+            <w:proofErr w:type="spellEnd"/>
+            <w:r>
+              <w:rPr>
+                <w:b w:val="0"/>
+                <w:bCs w:val="0"/>
+                <w:lang w:val="en-US"/>
+              </w:rPr>
+              <w:t xml:space="preserve"> </w:t>
+            </w:r>
+            <w:proofErr w:type="spellStart"/>
+            <w:r>
+              <w:rPr>
+                <w:b w:val="0"/>
+                <w:bCs w:val="0"/>
+                <w:lang w:val="en-US"/>
+              </w:rPr>
+              <w:t>hồ</w:t>
+            </w:r>
+            <w:proofErr w:type="spellEnd"/>
+            <w:r>
+              <w:rPr>
+                <w:b w:val="0"/>
+                <w:bCs w:val="0"/>
+                <w:lang w:val="en-US"/>
+              </w:rPr>
+              <w:t xml:space="preserve"> </w:t>
+            </w:r>
+            <w:proofErr w:type="spellStart"/>
+            <w:r>
+              <w:rPr>
+                <w:b w:val="0"/>
+                <w:bCs w:val="0"/>
+                <w:lang w:val="en-US"/>
+              </w:rPr>
+              <w:t>sơ</w:t>
+            </w:r>
+            <w:proofErr w:type="spellEnd"/>
+            <w:r>
+              <w:rPr>
+                <w:b w:val="0"/>
+                <w:bCs w:val="0"/>
+                <w:lang w:val="en-US"/>
+              </w:rPr>
+              <w:t xml:space="preserve"> </w:t>
+            </w:r>
+            <w:proofErr w:type="spellStart"/>
+            <w:r>
+              <w:rPr>
+                <w:b w:val="0"/>
+                <w:bCs w:val="0"/>
+                <w:lang w:val="en-US"/>
+              </w:rPr>
+              <w:t>thẩm</w:t>
+            </w:r>
+            <w:proofErr w:type="spellEnd"/>
+            <w:r>
+              <w:rPr>
+                <w:b w:val="0"/>
+                <w:bCs w:val="0"/>
+                <w:lang w:val="en-US"/>
+              </w:rPr>
+              <w:t xml:space="preserve"> </w:t>
+            </w:r>
+            <w:proofErr w:type="spellStart"/>
+            <w:r>
+              <w:rPr>
+                <w:b w:val="0"/>
+                <w:bCs w:val="0"/>
+                <w:lang w:val="en-US"/>
+              </w:rPr>
+              <w:t>định</w:t>
+            </w:r>
+            <w:proofErr w:type="spellEnd"/>
+            <w:r>
+              <w:rPr>
+                <w:b w:val="0"/>
+                <w:bCs w:val="0"/>
+                <w:lang w:val="en-US"/>
+              </w:rPr>
+              <w:t xml:space="preserve"> </w:t>
+            </w:r>
+            <w:proofErr w:type="spellStart"/>
+            <w:r>
+              <w:rPr>
+                <w:b w:val="0"/>
+                <w:bCs w:val="0"/>
+                <w:lang w:val="en-US"/>
+              </w:rPr>
+              <w:t>gồm</w:t>
+            </w:r>
+            <w:proofErr w:type="spellEnd"/>
+            <w:r>
+              <w:rPr>
+                <w:b w:val="0"/>
+                <w:bCs w:val="0"/>
+                <w:lang w:val="en-US"/>
+              </w:rPr>
+              <w:t xml:space="preserve"> </w:t>
+            </w:r>
+            <w:proofErr w:type="spellStart"/>
+            <w:r>
+              <w:rPr>
+                <w:lang w:val="en-US"/>
+              </w:rPr>
+              <w:t>thẩm</w:t>
+            </w:r>
+            <w:proofErr w:type="spellEnd"/>
+            <w:r>
+              <w:rPr>
+                <w:lang w:val="en-US"/>
+              </w:rPr>
+              <w:t xml:space="preserve"> </w:t>
+            </w:r>
+            <w:proofErr w:type="spellStart"/>
+            <w:r>
+              <w:rPr>
+                <w:lang w:val="en-US"/>
+              </w:rPr>
+              <w:t>định</w:t>
+            </w:r>
+            <w:proofErr w:type="spellEnd"/>
+            <w:r>
+              <w:rPr>
+                <w:lang w:val="en-US"/>
+              </w:rPr>
+              <w:t xml:space="preserve">, </w:t>
+            </w:r>
+            <w:proofErr w:type="spellStart"/>
+            <w:r>
+              <w:rPr>
                 <w:lang w:val="en-US"/>
               </w:rPr>
               <w:t>duyệt</w:t>
@@ -21682,19 +20955,69 @@
             <w:proofErr w:type="spellEnd"/>
             <w:r>
               <w:rPr>
-                <w:bCs w:val="0"/>
-                <w:sz w:val="22"/>
-                <w:szCs w:val="22"/>
-                <w:lang w:val="en-US"/>
-              </w:rPr>
-              <w:t xml:space="preserve"> </w:t>
-            </w:r>
-            <w:proofErr w:type="spellStart"/>
-            <w:r>
-              <w:rPr>
-                <w:bCs w:val="0"/>
-                <w:sz w:val="22"/>
-                <w:szCs w:val="22"/>
+                <w:lang w:val="en-US"/>
+              </w:rPr>
+              <w:t xml:space="preserve"> </w:t>
+            </w:r>
+            <w:proofErr w:type="spellStart"/>
+            <w:r>
+              <w:rPr>
+                <w:lang w:val="en-US"/>
+              </w:rPr>
+              <w:t>giá</w:t>
+            </w:r>
+            <w:proofErr w:type="spellEnd"/>
+            <w:r>
+              <w:rPr>
+                <w:lang w:val="en-US"/>
+              </w:rPr>
+              <w:t xml:space="preserve"> </w:t>
+            </w:r>
+            <w:proofErr w:type="spellStart"/>
+            <w:r>
+              <w:rPr>
+                <w:lang w:val="en-US"/>
+              </w:rPr>
+              <w:t>và</w:t>
+            </w:r>
+            <w:proofErr w:type="spellEnd"/>
+            <w:r>
+              <w:rPr>
+                <w:lang w:val="en-US"/>
+              </w:rPr>
+              <w:t xml:space="preserve"> </w:t>
+            </w:r>
+            <w:proofErr w:type="spellStart"/>
+            <w:r>
+              <w:rPr>
+                <w:lang w:val="en-US"/>
+              </w:rPr>
+              <w:t>hoàn</w:t>
+            </w:r>
+            <w:proofErr w:type="spellEnd"/>
+            <w:r>
+              <w:rPr>
+                <w:lang w:val="en-US"/>
+              </w:rPr>
+              <w:t xml:space="preserve"> </w:t>
+            </w:r>
+            <w:proofErr w:type="spellStart"/>
+            <w:r>
+              <w:rPr>
+                <w:lang w:val="en-US"/>
+              </w:rPr>
+              <w:t>thành</w:t>
+            </w:r>
+            <w:proofErr w:type="spellEnd"/>
+            <w:r>
+              <w:rPr>
+                <w:lang w:val="en-US"/>
+              </w:rPr>
+              <w:t xml:space="preserve"> </w:t>
+            </w:r>
+            <w:proofErr w:type="spellStart"/>
+            <w:r>
+              <w:rPr>
                 <w:lang w:val="en-US"/>
               </w:rPr>
               <w:t>hồ</w:t>
@@ -21702,1287 +21025,18 @@
             <w:proofErr w:type="spellEnd"/>
             <w:r>
               <w:rPr>
-                <w:bCs w:val="0"/>
-                <w:sz w:val="22"/>
-                <w:szCs w:val="22"/>
-                <w:lang w:val="en-US"/>
-              </w:rPr>
-              <w:t xml:space="preserve"> </w:t>
-            </w:r>
-            <w:proofErr w:type="spellStart"/>
-            <w:r>
-              <w:rPr>
-                <w:bCs w:val="0"/>
-                <w:sz w:val="22"/>
-                <w:szCs w:val="22"/>
+                <w:lang w:val="en-US"/>
+              </w:rPr>
+              <w:t xml:space="preserve"> </w:t>
+            </w:r>
+            <w:proofErr w:type="spellStart"/>
+            <w:r>
+              <w:rPr>
                 <w:lang w:val="en-US"/>
               </w:rPr>
               <w:t>sơ</w:t>
             </w:r>
             <w:proofErr w:type="spellEnd"/>
-          </w:p>
-        </w:tc>
-        <w:tc>
-          <w:tcPr>
-            <w:tcW w:w="4140" w:type="dxa"/>
-          </w:tcPr>
-          <w:p>
-            <w:pPr>
-              <w:pStyle w:val="Heading4"/>
-              <w:tabs>
-                <w:tab w:val="left" w:pos="1997"/>
-              </w:tabs>
-              <w:spacing w:before="0" w:line="321" w:lineRule="exact"/>
-              <w:ind w:left="0"/>
-              <w:rPr>
-                <w:b w:val="0"/>
-                <w:sz w:val="22"/>
-                <w:szCs w:val="22"/>
-              </w:rPr>
-            </w:pPr>
-            <w:r>
-              <w:rPr>
-                <w:b w:val="0"/>
-                <w:sz w:val="22"/>
-                <w:szCs w:val="22"/>
-                <w:lang w:val="en-US"/>
-              </w:rPr>
-              <w:t xml:space="preserve">- </w:t>
-            </w:r>
-            <w:r>
-              <w:rPr>
-                <w:b w:val="0"/>
-                <w:sz w:val="22"/>
-                <w:szCs w:val="22"/>
-              </w:rPr>
-              <w:t xml:space="preserve">Kiểm soát viên sẽ </w:t>
-            </w:r>
-            <w:proofErr w:type="spellStart"/>
-            <w:r>
-              <w:rPr>
-                <w:bCs w:val="0"/>
-                <w:sz w:val="22"/>
-                <w:szCs w:val="22"/>
-                <w:lang w:val="en-US"/>
-              </w:rPr>
-              <w:t>Từ</w:t>
-            </w:r>
-            <w:proofErr w:type="spellEnd"/>
-            <w:r>
-              <w:rPr>
-                <w:bCs w:val="0"/>
-                <w:sz w:val="22"/>
-                <w:szCs w:val="22"/>
-                <w:lang w:val="en-US"/>
-              </w:rPr>
-              <w:t xml:space="preserve"> </w:t>
-            </w:r>
-            <w:proofErr w:type="spellStart"/>
-            <w:r>
-              <w:rPr>
-                <w:bCs w:val="0"/>
-                <w:sz w:val="22"/>
-                <w:szCs w:val="22"/>
-                <w:lang w:val="en-US"/>
-              </w:rPr>
-              <w:t>chối</w:t>
-            </w:r>
-            <w:proofErr w:type="spellEnd"/>
-            <w:r>
-              <w:rPr>
-                <w:bCs w:val="0"/>
-                <w:sz w:val="22"/>
-                <w:szCs w:val="22"/>
-                <w:lang w:val="en-US"/>
-              </w:rPr>
-              <w:t xml:space="preserve"> </w:t>
-            </w:r>
-            <w:proofErr w:type="spellStart"/>
-            <w:r>
-              <w:rPr>
-                <w:bCs w:val="0"/>
-                <w:sz w:val="22"/>
-                <w:szCs w:val="22"/>
-                <w:lang w:val="en-US"/>
-              </w:rPr>
-              <w:t>phê</w:t>
-            </w:r>
-            <w:proofErr w:type="spellEnd"/>
-            <w:r>
-              <w:rPr>
-                <w:bCs w:val="0"/>
-                <w:sz w:val="22"/>
-                <w:szCs w:val="22"/>
-                <w:lang w:val="en-US"/>
-              </w:rPr>
-              <w:t xml:space="preserve"> </w:t>
-            </w:r>
-            <w:proofErr w:type="spellStart"/>
-            <w:r>
-              <w:rPr>
-                <w:bCs w:val="0"/>
-                <w:sz w:val="22"/>
-                <w:szCs w:val="22"/>
-                <w:lang w:val="en-US"/>
-              </w:rPr>
-              <w:t>duyệt</w:t>
-            </w:r>
-            <w:proofErr w:type="spellEnd"/>
-            <w:r>
-              <w:rPr>
-                <w:b w:val="0"/>
-                <w:sz w:val="22"/>
-                <w:szCs w:val="22"/>
-              </w:rPr>
-              <w:t xml:space="preserve"> (có thông báo</w:t>
-            </w:r>
-            <w:r>
-              <w:rPr>
-                <w:b w:val="0"/>
-                <w:sz w:val="22"/>
-                <w:szCs w:val="22"/>
-                <w:lang w:val="en-US"/>
-              </w:rPr>
-              <w:t xml:space="preserve"> </w:t>
-            </w:r>
-            <w:proofErr w:type="spellStart"/>
-            <w:r>
-              <w:rPr>
-                <w:b w:val="0"/>
-                <w:sz w:val="22"/>
-                <w:szCs w:val="22"/>
-                <w:lang w:val="en-US"/>
-              </w:rPr>
-              <w:t>yêu</w:t>
-            </w:r>
-            <w:proofErr w:type="spellEnd"/>
-            <w:r>
-              <w:rPr>
-                <w:b w:val="0"/>
-                <w:sz w:val="22"/>
-                <w:szCs w:val="22"/>
-                <w:lang w:val="en-US"/>
-              </w:rPr>
-              <w:t xml:space="preserve"> </w:t>
-            </w:r>
-            <w:proofErr w:type="spellStart"/>
-            <w:r>
-              <w:rPr>
-                <w:b w:val="0"/>
-                <w:sz w:val="22"/>
-                <w:szCs w:val="22"/>
-                <w:lang w:val="en-US"/>
-              </w:rPr>
-              <w:t>cầu</w:t>
-            </w:r>
-            <w:proofErr w:type="spellEnd"/>
-            <w:r>
-              <w:rPr>
-                <w:b w:val="0"/>
-                <w:sz w:val="22"/>
-                <w:szCs w:val="22"/>
-                <w:lang w:val="en-US"/>
-              </w:rPr>
-              <w:t xml:space="preserve"> </w:t>
-            </w:r>
-            <w:proofErr w:type="spellStart"/>
-            <w:r>
-              <w:rPr>
-                <w:b w:val="0"/>
-                <w:sz w:val="22"/>
-                <w:szCs w:val="22"/>
-                <w:lang w:val="en-US"/>
-              </w:rPr>
-              <w:t>chỉnh</w:t>
-            </w:r>
-            <w:proofErr w:type="spellEnd"/>
-            <w:r>
-              <w:rPr>
-                <w:b w:val="0"/>
-                <w:sz w:val="22"/>
-                <w:szCs w:val="22"/>
-                <w:lang w:val="en-US"/>
-              </w:rPr>
-              <w:t xml:space="preserve"> </w:t>
-            </w:r>
-            <w:proofErr w:type="spellStart"/>
-            <w:r>
-              <w:rPr>
-                <w:b w:val="0"/>
-                <w:sz w:val="22"/>
-                <w:szCs w:val="22"/>
-                <w:lang w:val="en-US"/>
-              </w:rPr>
-              <w:t>sửa</w:t>
-            </w:r>
-            <w:proofErr w:type="spellEnd"/>
-            <w:r>
-              <w:rPr>
-                <w:b w:val="0"/>
-                <w:sz w:val="22"/>
-                <w:szCs w:val="22"/>
-              </w:rPr>
-              <w:t xml:space="preserve"> cho thẩm định viên) hoặc </w:t>
-            </w:r>
-            <w:r>
-              <w:rPr>
-                <w:bCs w:val="0"/>
-                <w:sz w:val="22"/>
-                <w:szCs w:val="22"/>
-                <w:lang w:val="en-US"/>
-              </w:rPr>
-              <w:t>P</w:t>
-            </w:r>
-            <w:r>
-              <w:rPr>
-                <w:bCs w:val="0"/>
-                <w:sz w:val="22"/>
-                <w:szCs w:val="22"/>
-              </w:rPr>
-              <w:t>hê duyệt giá</w:t>
-            </w:r>
-            <w:r>
-              <w:rPr>
-                <w:b w:val="0"/>
-                <w:sz w:val="22"/>
-                <w:szCs w:val="22"/>
-              </w:rPr>
-              <w:t xml:space="preserve"> và gửi kết quả cho nhân viên kinh doanh</w:t>
-            </w:r>
-          </w:p>
-        </w:tc>
-      </w:tr>
-      <w:tr>
-        <w:tc>
-          <w:tcPr>
-            <w:tcW w:w="1638" w:type="dxa"/>
-          </w:tcPr>
-          <w:p>
-            <w:pPr>
-              <w:pStyle w:val="Heading4"/>
-              <w:tabs>
-                <w:tab w:val="left" w:pos="1997"/>
-              </w:tabs>
-              <w:spacing w:before="0" w:line="321" w:lineRule="exact"/>
-              <w:ind w:left="0"/>
-              <w:jc w:val="center"/>
-              <w:rPr>
-                <w:bCs w:val="0"/>
-                <w:sz w:val="22"/>
-                <w:szCs w:val="22"/>
-                <w:lang w:val="en-US"/>
-              </w:rPr>
-            </w:pPr>
-            <w:proofErr w:type="spellStart"/>
-            <w:r>
-              <w:rPr>
-                <w:bCs w:val="0"/>
-                <w:sz w:val="22"/>
-                <w:szCs w:val="22"/>
-                <w:lang w:val="en-US"/>
-              </w:rPr>
-              <w:t>Bước</w:t>
-            </w:r>
-            <w:proofErr w:type="spellEnd"/>
-            <w:r>
-              <w:rPr>
-                <w:bCs w:val="0"/>
-                <w:sz w:val="22"/>
-                <w:szCs w:val="22"/>
-                <w:lang w:val="en-US"/>
-              </w:rPr>
-              <w:t xml:space="preserve"> </w:t>
-            </w:r>
-            <w:r>
-              <w:rPr>
-                <w:bCs w:val="0"/>
-                <w:sz w:val="22"/>
-                <w:szCs w:val="22"/>
-                <w:lang w:val="en-US"/>
-              </w:rPr>
-              <w:t>11</w:t>
-            </w:r>
-          </w:p>
-        </w:tc>
-        <w:tc>
-          <w:tcPr>
-            <w:tcW w:w="2700" w:type="dxa"/>
-          </w:tcPr>
-          <w:p>
-            <w:pPr>
-              <w:pStyle w:val="TableParagraph"/>
-              <w:jc w:val="center"/>
-              <w:rPr>
-                <w:b/>
-                <w:lang w:val="en-US"/>
-              </w:rPr>
-            </w:pPr>
-            <w:proofErr w:type="spellStart"/>
-            <w:r>
-              <w:rPr>
-                <w:b/>
-                <w:lang w:val="en-US"/>
-              </w:rPr>
-              <w:t>Nhân</w:t>
-            </w:r>
-            <w:proofErr w:type="spellEnd"/>
-            <w:r>
-              <w:rPr>
-                <w:b/>
-                <w:lang w:val="en-US"/>
-              </w:rPr>
-              <w:t xml:space="preserve"> </w:t>
-            </w:r>
-            <w:proofErr w:type="spellStart"/>
-            <w:r>
-              <w:rPr>
-                <w:b/>
-                <w:lang w:val="en-US"/>
-              </w:rPr>
-              <w:t>viên</w:t>
-            </w:r>
-            <w:proofErr w:type="spellEnd"/>
-            <w:r>
-              <w:rPr>
-                <w:b/>
-                <w:lang w:val="en-US"/>
-              </w:rPr>
-              <w:t xml:space="preserve"> </w:t>
-            </w:r>
-            <w:proofErr w:type="spellStart"/>
-            <w:r>
-              <w:rPr>
-                <w:b/>
-                <w:lang w:val="en-US"/>
-              </w:rPr>
-              <w:t>kinh</w:t>
-            </w:r>
-            <w:proofErr w:type="spellEnd"/>
-            <w:r>
-              <w:rPr>
-                <w:b/>
-                <w:lang w:val="en-US"/>
-              </w:rPr>
-              <w:t xml:space="preserve"> </w:t>
-            </w:r>
-            <w:proofErr w:type="spellStart"/>
-            <w:r>
-              <w:rPr>
-                <w:b/>
-                <w:lang w:val="en-US"/>
-              </w:rPr>
-              <w:t>doanh</w:t>
-            </w:r>
-            <w:proofErr w:type="spellEnd"/>
-          </w:p>
-          <w:p>
-            <w:pPr>
-              <w:pStyle w:val="TableParagraph"/>
-              <w:jc w:val="center"/>
-              <w:rPr>
-                <w:b/>
-                <w:lang w:val="en-US"/>
-              </w:rPr>
-            </w:pPr>
-          </w:p>
-          <w:p>
-            <w:pPr>
-              <w:pStyle w:val="Heading4"/>
-              <w:tabs>
-                <w:tab w:val="left" w:pos="1997"/>
-              </w:tabs>
-              <w:spacing w:before="0" w:line="321" w:lineRule="exact"/>
-              <w:ind w:left="0"/>
-              <w:jc w:val="center"/>
-              <w:rPr>
-                <w:bCs w:val="0"/>
-                <w:sz w:val="22"/>
-                <w:szCs w:val="22"/>
-                <w:lang w:val="en-US"/>
-              </w:rPr>
-            </w:pPr>
-          </w:p>
-        </w:tc>
-        <w:tc>
-          <w:tcPr>
-            <w:tcW w:w="2610" w:type="dxa"/>
-          </w:tcPr>
-          <w:p>
-            <w:pPr>
-              <w:pStyle w:val="Heading4"/>
-              <w:tabs>
-                <w:tab w:val="left" w:pos="1997"/>
-              </w:tabs>
-              <w:spacing w:before="0" w:line="321" w:lineRule="exact"/>
-              <w:ind w:left="0"/>
-              <w:jc w:val="center"/>
-              <w:rPr>
-                <w:bCs w:val="0"/>
-                <w:sz w:val="22"/>
-                <w:szCs w:val="22"/>
-                <w:lang w:val="en-US"/>
-              </w:rPr>
-            </w:pPr>
-            <w:proofErr w:type="spellStart"/>
-            <w:r>
-              <w:rPr>
-                <w:bCs w:val="0"/>
-                <w:sz w:val="22"/>
-                <w:szCs w:val="22"/>
-                <w:lang w:val="en-US"/>
-              </w:rPr>
-              <w:t>Xác</w:t>
-            </w:r>
-            <w:proofErr w:type="spellEnd"/>
-            <w:r>
-              <w:rPr>
-                <w:bCs w:val="0"/>
-                <w:sz w:val="22"/>
-                <w:szCs w:val="22"/>
-                <w:lang w:val="en-US"/>
-              </w:rPr>
-              <w:t xml:space="preserve"> </w:t>
-            </w:r>
-            <w:proofErr w:type="spellStart"/>
-            <w:r>
-              <w:rPr>
-                <w:bCs w:val="0"/>
-                <w:sz w:val="22"/>
-                <w:szCs w:val="22"/>
-                <w:lang w:val="en-US"/>
-              </w:rPr>
-              <w:t>nhận</w:t>
-            </w:r>
-            <w:proofErr w:type="spellEnd"/>
-            <w:r>
-              <w:rPr>
-                <w:bCs w:val="0"/>
-                <w:sz w:val="22"/>
-                <w:szCs w:val="22"/>
-                <w:lang w:val="en-US"/>
-              </w:rPr>
-              <w:t xml:space="preserve"> </w:t>
-            </w:r>
-            <w:proofErr w:type="spellStart"/>
-            <w:r>
-              <w:rPr>
-                <w:bCs w:val="0"/>
-                <w:sz w:val="22"/>
-                <w:szCs w:val="22"/>
-                <w:lang w:val="en-US"/>
-              </w:rPr>
-              <w:t>giá</w:t>
-            </w:r>
-            <w:proofErr w:type="spellEnd"/>
-            <w:r>
-              <w:rPr>
-                <w:bCs w:val="0"/>
-                <w:sz w:val="22"/>
-                <w:szCs w:val="22"/>
-                <w:lang w:val="en-US"/>
-              </w:rPr>
-              <w:t xml:space="preserve"> </w:t>
-            </w:r>
-            <w:proofErr w:type="spellStart"/>
-            <w:r>
-              <w:rPr>
-                <w:bCs w:val="0"/>
-                <w:sz w:val="22"/>
-                <w:szCs w:val="22"/>
-                <w:lang w:val="en-US"/>
-              </w:rPr>
-              <w:t>thẩm</w:t>
-            </w:r>
-            <w:proofErr w:type="spellEnd"/>
-            <w:r>
-              <w:rPr>
-                <w:bCs w:val="0"/>
-                <w:sz w:val="22"/>
-                <w:szCs w:val="22"/>
-                <w:lang w:val="en-US"/>
-              </w:rPr>
-              <w:t xml:space="preserve"> </w:t>
-            </w:r>
-            <w:proofErr w:type="spellStart"/>
-            <w:r>
-              <w:rPr>
-                <w:bCs w:val="0"/>
-                <w:sz w:val="22"/>
-                <w:szCs w:val="22"/>
-                <w:lang w:val="en-US"/>
-              </w:rPr>
-              <w:t>định</w:t>
-            </w:r>
-            <w:proofErr w:type="spellEnd"/>
-          </w:p>
-        </w:tc>
-        <w:tc>
-          <w:tcPr>
-            <w:tcW w:w="4140" w:type="dxa"/>
-          </w:tcPr>
-          <w:p>
-            <w:pPr>
-              <w:pStyle w:val="Heading4"/>
-              <w:tabs>
-                <w:tab w:val="left" w:pos="1997"/>
-              </w:tabs>
-              <w:spacing w:before="0" w:line="321" w:lineRule="exact"/>
-              <w:ind w:left="0"/>
-              <w:rPr>
-                <w:b w:val="0"/>
-                <w:sz w:val="22"/>
-                <w:szCs w:val="22"/>
-                <w:lang w:val="en-US"/>
-              </w:rPr>
-            </w:pPr>
-            <w:r>
-              <w:rPr>
-                <w:b w:val="0"/>
-                <w:sz w:val="22"/>
-                <w:szCs w:val="22"/>
-                <w:lang w:val="en-US"/>
-              </w:rPr>
-              <w:t xml:space="preserve">- </w:t>
-            </w:r>
-            <w:r>
-              <w:rPr>
-                <w:b w:val="0"/>
-                <w:sz w:val="22"/>
-                <w:szCs w:val="22"/>
-              </w:rPr>
-              <w:t>Nhân viên kinh doanh có được giá của hồ sơ sẽ đưa lựa chọn</w:t>
-            </w:r>
-            <w:r>
-              <w:rPr>
-                <w:b w:val="0"/>
-                <w:sz w:val="22"/>
-                <w:szCs w:val="22"/>
-                <w:lang w:val="en-US"/>
-              </w:rPr>
-              <w:t xml:space="preserve"> </w:t>
-            </w:r>
-            <w:proofErr w:type="spellStart"/>
-            <w:r>
-              <w:rPr>
-                <w:bCs w:val="0"/>
-                <w:sz w:val="22"/>
-                <w:szCs w:val="22"/>
-                <w:lang w:val="en-US"/>
-              </w:rPr>
-              <w:t>Yêu</w:t>
-            </w:r>
-            <w:proofErr w:type="spellEnd"/>
-            <w:r>
-              <w:rPr>
-                <w:bCs w:val="0"/>
-                <w:sz w:val="22"/>
-                <w:szCs w:val="22"/>
-                <w:lang w:val="en-US"/>
-              </w:rPr>
-              <w:t xml:space="preserve"> </w:t>
-            </w:r>
-            <w:proofErr w:type="spellStart"/>
-            <w:r>
-              <w:rPr>
-                <w:bCs w:val="0"/>
-                <w:sz w:val="22"/>
-                <w:szCs w:val="22"/>
-                <w:lang w:val="en-US"/>
-              </w:rPr>
-              <w:t>cầu</w:t>
-            </w:r>
-            <w:proofErr w:type="spellEnd"/>
-            <w:r>
-              <w:rPr>
-                <w:bCs w:val="0"/>
-                <w:sz w:val="22"/>
-                <w:szCs w:val="22"/>
-                <w:lang w:val="en-US"/>
-              </w:rPr>
-              <w:t xml:space="preserve"> </w:t>
-            </w:r>
-            <w:proofErr w:type="spellStart"/>
-            <w:r>
-              <w:rPr>
-                <w:bCs w:val="0"/>
-                <w:sz w:val="22"/>
-                <w:szCs w:val="22"/>
-                <w:lang w:val="en-US"/>
-              </w:rPr>
-              <w:t>xem</w:t>
-            </w:r>
-            <w:proofErr w:type="spellEnd"/>
-            <w:r>
-              <w:rPr>
-                <w:bCs w:val="0"/>
-                <w:sz w:val="22"/>
-                <w:szCs w:val="22"/>
-                <w:lang w:val="en-US"/>
-              </w:rPr>
-              <w:t xml:space="preserve"> </w:t>
-            </w:r>
-            <w:proofErr w:type="spellStart"/>
-            <w:r>
-              <w:rPr>
-                <w:bCs w:val="0"/>
-                <w:sz w:val="22"/>
-                <w:szCs w:val="22"/>
-                <w:lang w:val="en-US"/>
-              </w:rPr>
-              <w:t>lại</w:t>
-            </w:r>
-            <w:proofErr w:type="spellEnd"/>
-            <w:r>
-              <w:rPr>
-                <w:bCs w:val="0"/>
-                <w:sz w:val="22"/>
-                <w:szCs w:val="22"/>
-                <w:lang w:val="en-US"/>
-              </w:rPr>
-              <w:t xml:space="preserve"> </w:t>
-            </w:r>
-            <w:proofErr w:type="spellStart"/>
-            <w:r>
-              <w:rPr>
-                <w:bCs w:val="0"/>
-                <w:sz w:val="22"/>
-                <w:szCs w:val="22"/>
-                <w:lang w:val="en-US"/>
-              </w:rPr>
-              <w:t>giá</w:t>
-            </w:r>
-            <w:proofErr w:type="spellEnd"/>
-            <w:r>
-              <w:rPr>
-                <w:bCs w:val="0"/>
-                <w:sz w:val="22"/>
-                <w:szCs w:val="22"/>
-                <w:lang w:val="en-US"/>
-              </w:rPr>
-              <w:t xml:space="preserve"> </w:t>
-            </w:r>
-            <w:proofErr w:type="spellStart"/>
-            <w:r>
-              <w:rPr>
-                <w:bCs w:val="0"/>
-                <w:sz w:val="22"/>
-                <w:szCs w:val="22"/>
-                <w:lang w:val="en-US"/>
-              </w:rPr>
-              <w:t>thẩm</w:t>
-            </w:r>
-            <w:proofErr w:type="spellEnd"/>
-            <w:r>
-              <w:rPr>
-                <w:bCs w:val="0"/>
-                <w:sz w:val="22"/>
-                <w:szCs w:val="22"/>
-                <w:lang w:val="en-US"/>
-              </w:rPr>
-              <w:t xml:space="preserve"> </w:t>
-            </w:r>
-            <w:proofErr w:type="spellStart"/>
-            <w:r>
-              <w:rPr>
-                <w:bCs w:val="0"/>
-                <w:sz w:val="22"/>
-                <w:szCs w:val="22"/>
-                <w:lang w:val="en-US"/>
-              </w:rPr>
-              <w:t>định</w:t>
-            </w:r>
-            <w:proofErr w:type="spellEnd"/>
-            <w:r>
-              <w:rPr>
-                <w:b w:val="0"/>
-                <w:sz w:val="22"/>
-                <w:szCs w:val="22"/>
-              </w:rPr>
-              <w:t xml:space="preserve"> (</w:t>
-            </w:r>
-            <w:proofErr w:type="spellStart"/>
-            <w:r>
-              <w:rPr>
-                <w:b w:val="0"/>
-                <w:sz w:val="22"/>
-                <w:szCs w:val="22"/>
-                <w:lang w:val="en-US"/>
-              </w:rPr>
-              <w:t>có</w:t>
-            </w:r>
-            <w:proofErr w:type="spellEnd"/>
-            <w:r>
-              <w:rPr>
-                <w:b w:val="0"/>
-                <w:sz w:val="22"/>
-                <w:szCs w:val="22"/>
-                <w:lang w:val="en-US"/>
-              </w:rPr>
-              <w:t xml:space="preserve"> </w:t>
-            </w:r>
-            <w:proofErr w:type="spellStart"/>
-            <w:r>
-              <w:rPr>
-                <w:b w:val="0"/>
-                <w:sz w:val="22"/>
-                <w:szCs w:val="22"/>
-                <w:lang w:val="en-US"/>
-              </w:rPr>
-              <w:t>thông</w:t>
-            </w:r>
-            <w:proofErr w:type="spellEnd"/>
-            <w:r>
-              <w:rPr>
-                <w:b w:val="0"/>
-                <w:sz w:val="22"/>
-                <w:szCs w:val="22"/>
-                <w:lang w:val="en-US"/>
-              </w:rPr>
-              <w:t xml:space="preserve"> </w:t>
-            </w:r>
-            <w:proofErr w:type="spellStart"/>
-            <w:r>
-              <w:rPr>
-                <w:b w:val="0"/>
-                <w:sz w:val="22"/>
-                <w:szCs w:val="22"/>
-                <w:lang w:val="en-US"/>
-              </w:rPr>
-              <w:t>báo</w:t>
-            </w:r>
-            <w:proofErr w:type="spellEnd"/>
-            <w:r>
-              <w:rPr>
-                <w:b w:val="0"/>
-                <w:sz w:val="22"/>
-                <w:szCs w:val="22"/>
-                <w:lang w:val="en-US"/>
-              </w:rPr>
-              <w:t xml:space="preserve"> </w:t>
-            </w:r>
-            <w:proofErr w:type="spellStart"/>
-            <w:r>
-              <w:rPr>
-                <w:b w:val="0"/>
-                <w:sz w:val="22"/>
-                <w:szCs w:val="22"/>
-                <w:lang w:val="en-US"/>
-              </w:rPr>
-              <w:t>yêu</w:t>
-            </w:r>
-            <w:proofErr w:type="spellEnd"/>
-            <w:r>
-              <w:rPr>
-                <w:b w:val="0"/>
-                <w:sz w:val="22"/>
-                <w:szCs w:val="22"/>
-                <w:lang w:val="en-US"/>
-              </w:rPr>
-              <w:t xml:space="preserve"> </w:t>
-            </w:r>
-            <w:proofErr w:type="spellStart"/>
-            <w:r>
-              <w:rPr>
-                <w:b w:val="0"/>
-                <w:sz w:val="22"/>
-                <w:szCs w:val="22"/>
-                <w:lang w:val="en-US"/>
-              </w:rPr>
-              <w:t>cầu</w:t>
-            </w:r>
-            <w:proofErr w:type="spellEnd"/>
-            <w:r>
-              <w:rPr>
-                <w:b w:val="0"/>
-                <w:sz w:val="22"/>
-                <w:szCs w:val="22"/>
-                <w:lang w:val="en-US"/>
-              </w:rPr>
-              <w:t xml:space="preserve"> </w:t>
-            </w:r>
-            <w:proofErr w:type="spellStart"/>
-            <w:r>
-              <w:rPr>
-                <w:b w:val="0"/>
-                <w:sz w:val="22"/>
-                <w:szCs w:val="22"/>
-                <w:lang w:val="en-US"/>
-              </w:rPr>
-              <w:t>chỉnh</w:t>
-            </w:r>
-            <w:proofErr w:type="spellEnd"/>
-            <w:r>
-              <w:rPr>
-                <w:b w:val="0"/>
-                <w:sz w:val="22"/>
-                <w:szCs w:val="22"/>
-                <w:lang w:val="en-US"/>
-              </w:rPr>
-              <w:t xml:space="preserve"> </w:t>
-            </w:r>
-            <w:proofErr w:type="spellStart"/>
-            <w:r>
-              <w:rPr>
-                <w:b w:val="0"/>
-                <w:sz w:val="22"/>
-                <w:szCs w:val="22"/>
-                <w:lang w:val="en-US"/>
-              </w:rPr>
-              <w:t>sửa</w:t>
-            </w:r>
-            <w:proofErr w:type="spellEnd"/>
-            <w:r>
-              <w:rPr>
-                <w:b w:val="0"/>
-                <w:sz w:val="22"/>
-                <w:szCs w:val="22"/>
-                <w:lang w:val="en-US"/>
-              </w:rPr>
-              <w:t xml:space="preserve"> </w:t>
-            </w:r>
-            <w:proofErr w:type="spellStart"/>
-            <w:r>
-              <w:rPr>
-                <w:b w:val="0"/>
-                <w:sz w:val="22"/>
-                <w:szCs w:val="22"/>
-                <w:lang w:val="en-US"/>
-              </w:rPr>
-              <w:t>cho</w:t>
-            </w:r>
-            <w:proofErr w:type="spellEnd"/>
-            <w:r>
-              <w:rPr>
-                <w:b w:val="0"/>
-                <w:sz w:val="22"/>
-                <w:szCs w:val="22"/>
-                <w:lang w:val="en-US"/>
-              </w:rPr>
-              <w:t xml:space="preserve"> </w:t>
-            </w:r>
-            <w:proofErr w:type="spellStart"/>
-            <w:r>
-              <w:rPr>
-                <w:b w:val="0"/>
-                <w:sz w:val="22"/>
-                <w:szCs w:val="22"/>
-                <w:lang w:val="en-US"/>
-              </w:rPr>
-              <w:t>thẩm</w:t>
-            </w:r>
-            <w:proofErr w:type="spellEnd"/>
-            <w:r>
-              <w:rPr>
-                <w:b w:val="0"/>
-                <w:sz w:val="22"/>
-                <w:szCs w:val="22"/>
-                <w:lang w:val="en-US"/>
-              </w:rPr>
-              <w:t xml:space="preserve"> </w:t>
-            </w:r>
-            <w:proofErr w:type="spellStart"/>
-            <w:r>
-              <w:rPr>
-                <w:b w:val="0"/>
-                <w:sz w:val="22"/>
-                <w:szCs w:val="22"/>
-                <w:lang w:val="en-US"/>
-              </w:rPr>
-              <w:t>định</w:t>
-            </w:r>
-            <w:proofErr w:type="spellEnd"/>
-            <w:r>
-              <w:rPr>
-                <w:b w:val="0"/>
-                <w:sz w:val="22"/>
-                <w:szCs w:val="22"/>
-                <w:lang w:val="en-US"/>
-              </w:rPr>
-              <w:t xml:space="preserve"> </w:t>
-            </w:r>
-            <w:proofErr w:type="spellStart"/>
-            <w:r>
-              <w:rPr>
-                <w:b w:val="0"/>
-                <w:sz w:val="22"/>
-                <w:szCs w:val="22"/>
-                <w:lang w:val="en-US"/>
-              </w:rPr>
-              <w:t>viên</w:t>
-            </w:r>
-            <w:proofErr w:type="spellEnd"/>
-            <w:r>
-              <w:rPr>
-                <w:b w:val="0"/>
-                <w:sz w:val="22"/>
-                <w:szCs w:val="22"/>
-              </w:rPr>
-              <w:t xml:space="preserve">) hoặc đồng ý giá để </w:t>
-            </w:r>
-            <w:proofErr w:type="spellStart"/>
-            <w:r>
-              <w:rPr>
-                <w:bCs w:val="0"/>
-                <w:sz w:val="22"/>
-                <w:szCs w:val="22"/>
-                <w:lang w:val="en-US"/>
-              </w:rPr>
-              <w:t>Đồng</w:t>
-            </w:r>
-            <w:proofErr w:type="spellEnd"/>
-            <w:r>
-              <w:rPr>
-                <w:bCs w:val="0"/>
-                <w:sz w:val="22"/>
-                <w:szCs w:val="22"/>
-                <w:lang w:val="en-US"/>
-              </w:rPr>
-              <w:t xml:space="preserve"> ý </w:t>
-            </w:r>
-            <w:proofErr w:type="spellStart"/>
-            <w:r>
-              <w:rPr>
-                <w:bCs w:val="0"/>
-                <w:sz w:val="22"/>
-                <w:szCs w:val="22"/>
-                <w:lang w:val="en-US"/>
-              </w:rPr>
-              <w:t>giá</w:t>
-            </w:r>
-            <w:proofErr w:type="spellEnd"/>
-            <w:r>
-              <w:rPr>
-                <w:bCs w:val="0"/>
-                <w:sz w:val="22"/>
-                <w:szCs w:val="22"/>
-                <w:lang w:val="en-US"/>
-              </w:rPr>
-              <w:t xml:space="preserve"> </w:t>
-            </w:r>
-            <w:proofErr w:type="spellStart"/>
-            <w:r>
-              <w:rPr>
-                <w:bCs w:val="0"/>
-                <w:sz w:val="22"/>
-                <w:szCs w:val="22"/>
-                <w:lang w:val="en-US"/>
-              </w:rPr>
-              <w:t>thẩm</w:t>
-            </w:r>
-            <w:proofErr w:type="spellEnd"/>
-            <w:r>
-              <w:rPr>
-                <w:bCs w:val="0"/>
-                <w:sz w:val="22"/>
-                <w:szCs w:val="22"/>
-                <w:lang w:val="en-US"/>
-              </w:rPr>
-              <w:t xml:space="preserve"> </w:t>
-            </w:r>
-            <w:proofErr w:type="spellStart"/>
-            <w:r>
-              <w:rPr>
-                <w:bCs w:val="0"/>
-                <w:sz w:val="22"/>
-                <w:szCs w:val="22"/>
-                <w:lang w:val="en-US"/>
-              </w:rPr>
-              <w:t>định</w:t>
-            </w:r>
-            <w:proofErr w:type="spellEnd"/>
-            <w:r>
-              <w:rPr>
-                <w:b w:val="0"/>
-                <w:sz w:val="22"/>
-                <w:szCs w:val="22"/>
-              </w:rPr>
-              <w:t xml:space="preserve"> và làm việc với khách hàng</w:t>
-            </w:r>
-            <w:r>
-              <w:rPr>
-                <w:b w:val="0"/>
-                <w:sz w:val="22"/>
-                <w:szCs w:val="22"/>
-                <w:lang w:val="en-US"/>
-              </w:rPr>
-              <w:t>.</w:t>
-            </w:r>
-          </w:p>
-        </w:tc>
-      </w:tr>
-      <w:tr>
-        <w:tc>
-          <w:tcPr>
-            <w:tcW w:w="1638" w:type="dxa"/>
-          </w:tcPr>
-          <w:p>
-            <w:pPr>
-              <w:pStyle w:val="Heading4"/>
-              <w:tabs>
-                <w:tab w:val="left" w:pos="1997"/>
-              </w:tabs>
-              <w:spacing w:before="0" w:line="321" w:lineRule="exact"/>
-              <w:ind w:left="0"/>
-              <w:jc w:val="center"/>
-              <w:rPr>
-                <w:bCs w:val="0"/>
-                <w:sz w:val="22"/>
-                <w:szCs w:val="22"/>
-                <w:lang w:val="en-US"/>
-              </w:rPr>
-            </w:pPr>
-            <w:proofErr w:type="spellStart"/>
-            <w:r>
-              <w:rPr>
-                <w:bCs w:val="0"/>
-                <w:sz w:val="22"/>
-                <w:szCs w:val="22"/>
-                <w:lang w:val="en-US"/>
-              </w:rPr>
-              <w:t>Bước</w:t>
-            </w:r>
-            <w:proofErr w:type="spellEnd"/>
-            <w:r>
-              <w:rPr>
-                <w:bCs w:val="0"/>
-                <w:sz w:val="22"/>
-                <w:szCs w:val="22"/>
-                <w:lang w:val="en-US"/>
-              </w:rPr>
-              <w:t xml:space="preserve"> 12</w:t>
-            </w:r>
-          </w:p>
-        </w:tc>
-        <w:tc>
-          <w:tcPr>
-            <w:tcW w:w="2700" w:type="dxa"/>
-          </w:tcPr>
-          <w:p>
-            <w:pPr>
-              <w:pStyle w:val="TableParagraph"/>
-              <w:jc w:val="center"/>
-              <w:rPr>
-                <w:b/>
-                <w:lang w:val="en-US"/>
-              </w:rPr>
-            </w:pPr>
-            <w:proofErr w:type="spellStart"/>
-            <w:r>
-              <w:rPr>
-                <w:b/>
-                <w:lang w:val="en-US"/>
-              </w:rPr>
-              <w:t>Tín</w:t>
-            </w:r>
-            <w:proofErr w:type="spellEnd"/>
-            <w:r>
-              <w:rPr>
-                <w:b/>
-                <w:lang w:val="en-US"/>
-              </w:rPr>
-              <w:t xml:space="preserve"> </w:t>
-            </w:r>
-            <w:proofErr w:type="spellStart"/>
-            <w:r>
-              <w:rPr>
-                <w:b/>
-                <w:lang w:val="en-US"/>
-              </w:rPr>
-              <w:t>dụng</w:t>
-            </w:r>
-            <w:proofErr w:type="spellEnd"/>
-          </w:p>
-        </w:tc>
-        <w:tc>
-          <w:tcPr>
-            <w:tcW w:w="2610" w:type="dxa"/>
-          </w:tcPr>
-          <w:p>
-            <w:pPr>
-              <w:pStyle w:val="Heading4"/>
-              <w:tabs>
-                <w:tab w:val="left" w:pos="1997"/>
-              </w:tabs>
-              <w:spacing w:before="0" w:line="321" w:lineRule="exact"/>
-              <w:ind w:left="0"/>
-              <w:jc w:val="center"/>
-              <w:rPr>
-                <w:bCs w:val="0"/>
-                <w:sz w:val="22"/>
-                <w:szCs w:val="22"/>
-                <w:lang w:val="en-US"/>
-              </w:rPr>
-            </w:pPr>
-            <w:proofErr w:type="spellStart"/>
-            <w:r>
-              <w:rPr>
-                <w:bCs w:val="0"/>
-                <w:sz w:val="22"/>
-                <w:szCs w:val="22"/>
-                <w:lang w:val="en-US"/>
-              </w:rPr>
-              <w:t>Xem</w:t>
-            </w:r>
-            <w:proofErr w:type="spellEnd"/>
-            <w:r>
-              <w:rPr>
-                <w:bCs w:val="0"/>
-                <w:sz w:val="22"/>
-                <w:szCs w:val="22"/>
-                <w:lang w:val="en-US"/>
-              </w:rPr>
-              <w:t xml:space="preserve"> </w:t>
-            </w:r>
-            <w:proofErr w:type="spellStart"/>
-            <w:r>
-              <w:rPr>
-                <w:bCs w:val="0"/>
-                <w:sz w:val="22"/>
-                <w:szCs w:val="22"/>
-                <w:lang w:val="en-US"/>
-              </w:rPr>
-              <w:t>giá</w:t>
-            </w:r>
-            <w:proofErr w:type="spellEnd"/>
-            <w:r>
-              <w:rPr>
-                <w:bCs w:val="0"/>
-                <w:sz w:val="22"/>
-                <w:szCs w:val="22"/>
-                <w:lang w:val="en-US"/>
-              </w:rPr>
-              <w:t xml:space="preserve"> </w:t>
-            </w:r>
-            <w:proofErr w:type="spellStart"/>
-            <w:r>
-              <w:rPr>
-                <w:bCs w:val="0"/>
-                <w:sz w:val="22"/>
-                <w:szCs w:val="22"/>
-                <w:lang w:val="en-US"/>
-              </w:rPr>
-              <w:t>thẩm</w:t>
-            </w:r>
-            <w:proofErr w:type="spellEnd"/>
-            <w:r>
-              <w:rPr>
-                <w:bCs w:val="0"/>
-                <w:sz w:val="22"/>
-                <w:szCs w:val="22"/>
-                <w:lang w:val="en-US"/>
-              </w:rPr>
-              <w:t xml:space="preserve"> </w:t>
-            </w:r>
-            <w:proofErr w:type="spellStart"/>
-            <w:r>
-              <w:rPr>
-                <w:bCs w:val="0"/>
-                <w:sz w:val="22"/>
-                <w:szCs w:val="22"/>
-                <w:lang w:val="en-US"/>
-              </w:rPr>
-              <w:t>định</w:t>
-            </w:r>
-            <w:proofErr w:type="spellEnd"/>
-          </w:p>
-        </w:tc>
-        <w:tc>
-          <w:tcPr>
-            <w:tcW w:w="4140" w:type="dxa"/>
-          </w:tcPr>
-          <w:p>
-            <w:pPr>
-              <w:pStyle w:val="Heading4"/>
-              <w:tabs>
-                <w:tab w:val="left" w:pos="1997"/>
-              </w:tabs>
-              <w:spacing w:before="0" w:line="321" w:lineRule="exact"/>
-              <w:ind w:left="0"/>
-              <w:rPr>
-                <w:b w:val="0"/>
-                <w:sz w:val="22"/>
-                <w:szCs w:val="22"/>
-                <w:lang w:val="en-US"/>
-              </w:rPr>
-            </w:pPr>
-            <w:r>
-              <w:rPr>
-                <w:b w:val="0"/>
-                <w:sz w:val="22"/>
-                <w:szCs w:val="22"/>
-                <w:lang w:val="en-US"/>
-              </w:rPr>
-              <w:t xml:space="preserve">- </w:t>
-            </w:r>
-            <w:proofErr w:type="spellStart"/>
-            <w:r>
-              <w:rPr>
-                <w:b w:val="0"/>
-                <w:sz w:val="22"/>
-                <w:szCs w:val="22"/>
-                <w:lang w:val="en-US"/>
-              </w:rPr>
-              <w:t>Xem</w:t>
-            </w:r>
-            <w:proofErr w:type="spellEnd"/>
-            <w:r>
-              <w:rPr>
-                <w:b w:val="0"/>
-                <w:sz w:val="22"/>
-                <w:szCs w:val="22"/>
-                <w:lang w:val="en-US"/>
-              </w:rPr>
-              <w:t xml:space="preserve"> </w:t>
-            </w:r>
-            <w:proofErr w:type="spellStart"/>
-            <w:r>
-              <w:rPr>
-                <w:b w:val="0"/>
-                <w:sz w:val="22"/>
-                <w:szCs w:val="22"/>
-                <w:lang w:val="en-US"/>
-              </w:rPr>
-              <w:t>giá</w:t>
-            </w:r>
-            <w:proofErr w:type="spellEnd"/>
-            <w:r>
-              <w:rPr>
-                <w:b w:val="0"/>
-                <w:sz w:val="22"/>
-                <w:szCs w:val="22"/>
-                <w:lang w:val="en-US"/>
-              </w:rPr>
-              <w:t xml:space="preserve"> </w:t>
-            </w:r>
-            <w:proofErr w:type="spellStart"/>
-            <w:r>
-              <w:rPr>
-                <w:b w:val="0"/>
-                <w:sz w:val="22"/>
-                <w:szCs w:val="22"/>
-                <w:lang w:val="en-US"/>
-              </w:rPr>
-              <w:t>trên</w:t>
-            </w:r>
-            <w:proofErr w:type="spellEnd"/>
-            <w:r>
-              <w:rPr>
-                <w:b w:val="0"/>
-                <w:sz w:val="22"/>
-                <w:szCs w:val="22"/>
-                <w:lang w:val="en-US"/>
-              </w:rPr>
-              <w:t xml:space="preserve"> </w:t>
-            </w:r>
-            <w:r>
-              <w:rPr>
-                <w:bCs w:val="0"/>
-                <w:sz w:val="22"/>
-                <w:szCs w:val="22"/>
-                <w:lang w:val="en-US"/>
-              </w:rPr>
-              <w:t>app Cen Valuation</w:t>
-            </w:r>
           </w:p>
         </w:tc>
       </w:tr>

</xml_diff>